<commit_message>
Correzione errori nella documentazione
</commit_message>
<xml_diff>
--- a/Documentazione/Doc_Progetto.docx
+++ b/Documentazione/Doc_Progetto.docx
@@ -21,16 +21,8 @@
         <w:rPr>
           <w:color w:val="FF0000"/>
         </w:rPr>
-        <w:t xml:space="preserve"> </w:t>
-      </w:r>
-      <w:proofErr w:type="spellStart"/>
-      <w:r>
-        <w:rPr>
-          <w:color w:val="FF0000"/>
-        </w:rPr>
-        <w:t>FootballPlayers</w:t>
-      </w:r>
-      <w:proofErr w:type="spellEnd"/>
+        <w:t xml:space="preserve"> FootballPlayers</w:t>
+      </w:r>
     </w:p>
     <w:p>
       <w:pPr>
@@ -87,27 +79,15 @@
         </w:rPr>
         <w:t xml:space="preserve">Alessandro Aldo Boffolo, </w:t>
       </w:r>
-      <w:proofErr w:type="spellStart"/>
-      <w:r>
-        <w:rPr>
-          <w:rFonts w:eastAsiaTheme="majorEastAsia" w:cstheme="minorHAnsi"/>
-          <w:spacing w:val="-10"/>
-          <w:kern w:val="28"/>
-          <w:sz w:val="26"/>
-          <w:szCs w:val="26"/>
-        </w:rPr>
-        <w:t>mat</w:t>
-      </w:r>
-      <w:proofErr w:type="spellEnd"/>
-      <w:r>
-        <w:rPr>
-          <w:rFonts w:eastAsiaTheme="majorEastAsia" w:cstheme="minorHAnsi"/>
-          <w:spacing w:val="-10"/>
-          <w:kern w:val="28"/>
-          <w:sz w:val="26"/>
-          <w:szCs w:val="26"/>
-        </w:rPr>
-        <w:t xml:space="preserve">. </w:t>
+      <w:r>
+        <w:rPr>
+          <w:rFonts w:eastAsiaTheme="majorEastAsia" w:cstheme="minorHAnsi"/>
+          <w:spacing w:val="-10"/>
+          <w:kern w:val="28"/>
+          <w:sz w:val="26"/>
+          <w:szCs w:val="26"/>
+        </w:rPr>
+        <w:t xml:space="preserve">mat. </w:t>
       </w:r>
       <w:r>
         <w:rPr>
@@ -498,7 +478,6 @@
         </w:rPr>
         <w:t xml:space="preserve">Il progetto </w:t>
       </w:r>
-      <w:proofErr w:type="spellStart"/>
       <w:r>
         <w:rPr>
           <w:rFonts w:eastAsiaTheme="majorEastAsia" w:cstheme="minorHAnsi"/>
@@ -511,7 +490,6 @@
         </w:rPr>
         <w:t>FootballPlayers</w:t>
       </w:r>
-      <w:proofErr w:type="spellEnd"/>
       <w:r>
         <w:rPr>
           <w:rFonts w:eastAsiaTheme="majorEastAsia" w:cstheme="minorHAnsi"/>
@@ -544,7 +522,6 @@
         <w:t xml:space="preserve">Il dataset utilizzato è stato acquisito da </w:t>
       </w:r>
       <w:hyperlink r:id="rId11" w:history="1">
-        <w:proofErr w:type="spellStart"/>
         <w:r>
           <w:rPr>
             <w:rStyle w:val="Collegamentoipertestuale"/>
@@ -578,7 +555,6 @@
           </w:rPr>
           <w:t>le</w:t>
         </w:r>
-        <w:proofErr w:type="spellEnd"/>
       </w:hyperlink>
       <w:r>
         <w:rPr>
@@ -588,161 +564,7 @@
           <w:sz w:val="26"/>
           <w:szCs w:val="26"/>
         </w:rPr>
-        <w:t xml:space="preserve">, e dopo un'accurata fase di </w:t>
-      </w:r>
-      <w:proofErr w:type="spellStart"/>
-      <w:r>
-        <w:rPr>
-          <w:rFonts w:eastAsiaTheme="majorEastAsia" w:cstheme="minorHAnsi"/>
-          <w:spacing w:val="-10"/>
-          <w:kern w:val="28"/>
-          <w:sz w:val="26"/>
-          <w:szCs w:val="26"/>
-        </w:rPr>
-        <w:t>preprocessing</w:t>
-      </w:r>
-      <w:proofErr w:type="spellEnd"/>
-      <w:r>
-        <w:rPr>
-          <w:rFonts w:eastAsiaTheme="majorEastAsia" w:cstheme="minorHAnsi"/>
-          <w:spacing w:val="-10"/>
-          <w:kern w:val="28"/>
-          <w:sz w:val="26"/>
-          <w:szCs w:val="26"/>
-        </w:rPr>
-        <w:t>, è stato impiegato per addestrare e testare i modelli di machine learning. Il progetto esplora diverse tecniche di apprendimento automatico, inclusi K-</w:t>
-      </w:r>
-      <w:proofErr w:type="spellStart"/>
-      <w:r>
-        <w:rPr>
-          <w:rFonts w:eastAsiaTheme="majorEastAsia" w:cstheme="minorHAnsi"/>
-          <w:spacing w:val="-10"/>
-          <w:kern w:val="28"/>
-          <w:sz w:val="26"/>
-          <w:szCs w:val="26"/>
-        </w:rPr>
-        <w:t>Nearest</w:t>
-      </w:r>
-      <w:proofErr w:type="spellEnd"/>
-      <w:r>
-        <w:rPr>
-          <w:rFonts w:eastAsiaTheme="majorEastAsia" w:cstheme="minorHAnsi"/>
-          <w:spacing w:val="-10"/>
-          <w:kern w:val="28"/>
-          <w:sz w:val="26"/>
-          <w:szCs w:val="26"/>
-        </w:rPr>
-        <w:t xml:space="preserve"> </w:t>
-      </w:r>
-      <w:proofErr w:type="spellStart"/>
-      <w:r>
-        <w:rPr>
-          <w:rFonts w:eastAsiaTheme="majorEastAsia" w:cstheme="minorHAnsi"/>
-          <w:spacing w:val="-10"/>
-          <w:kern w:val="28"/>
-          <w:sz w:val="26"/>
-          <w:szCs w:val="26"/>
-        </w:rPr>
-        <w:t>Neighbors</w:t>
-      </w:r>
-      <w:proofErr w:type="spellEnd"/>
-      <w:r>
-        <w:rPr>
-          <w:rFonts w:eastAsiaTheme="majorEastAsia" w:cstheme="minorHAnsi"/>
-          <w:spacing w:val="-10"/>
-          <w:kern w:val="28"/>
-          <w:sz w:val="26"/>
-          <w:szCs w:val="26"/>
-        </w:rPr>
-        <w:t xml:space="preserve">, </w:t>
-      </w:r>
-      <w:proofErr w:type="spellStart"/>
-      <w:r>
-        <w:rPr>
-          <w:rFonts w:eastAsiaTheme="majorEastAsia" w:cstheme="minorHAnsi"/>
-          <w:spacing w:val="-10"/>
-          <w:kern w:val="28"/>
-          <w:sz w:val="26"/>
-          <w:szCs w:val="26"/>
-        </w:rPr>
-        <w:t>Gaussian</w:t>
-      </w:r>
-      <w:proofErr w:type="spellEnd"/>
-      <w:r>
-        <w:rPr>
-          <w:rFonts w:eastAsiaTheme="majorEastAsia" w:cstheme="minorHAnsi"/>
-          <w:spacing w:val="-10"/>
-          <w:kern w:val="28"/>
-          <w:sz w:val="26"/>
-          <w:szCs w:val="26"/>
-        </w:rPr>
-        <w:t xml:space="preserve"> </w:t>
-      </w:r>
-      <w:proofErr w:type="spellStart"/>
-      <w:r>
-        <w:rPr>
-          <w:rFonts w:eastAsiaTheme="majorEastAsia" w:cstheme="minorHAnsi"/>
-          <w:spacing w:val="-10"/>
-          <w:kern w:val="28"/>
-          <w:sz w:val="26"/>
-          <w:szCs w:val="26"/>
-        </w:rPr>
-        <w:t>Naive</w:t>
-      </w:r>
-      <w:proofErr w:type="spellEnd"/>
-      <w:r>
-        <w:rPr>
-          <w:rFonts w:eastAsiaTheme="majorEastAsia" w:cstheme="minorHAnsi"/>
-          <w:spacing w:val="-10"/>
-          <w:kern w:val="28"/>
-          <w:sz w:val="26"/>
-          <w:szCs w:val="26"/>
-        </w:rPr>
-        <w:t xml:space="preserve"> </w:t>
-      </w:r>
-      <w:proofErr w:type="spellStart"/>
-      <w:r>
-        <w:rPr>
-          <w:rFonts w:eastAsiaTheme="majorEastAsia" w:cstheme="minorHAnsi"/>
-          <w:spacing w:val="-10"/>
-          <w:kern w:val="28"/>
-          <w:sz w:val="26"/>
-          <w:szCs w:val="26"/>
-        </w:rPr>
-        <w:t>Bayes</w:t>
-      </w:r>
-      <w:proofErr w:type="spellEnd"/>
-      <w:r>
-        <w:rPr>
-          <w:rFonts w:eastAsiaTheme="majorEastAsia" w:cstheme="minorHAnsi"/>
-          <w:spacing w:val="-10"/>
-          <w:kern w:val="28"/>
-          <w:sz w:val="26"/>
-          <w:szCs w:val="26"/>
-        </w:rPr>
-        <w:t xml:space="preserve"> e Random </w:t>
-      </w:r>
-      <w:proofErr w:type="spellStart"/>
-      <w:r>
-        <w:rPr>
-          <w:rFonts w:eastAsiaTheme="majorEastAsia" w:cstheme="minorHAnsi"/>
-          <w:spacing w:val="-10"/>
-          <w:kern w:val="28"/>
-          <w:sz w:val="26"/>
-          <w:szCs w:val="26"/>
-        </w:rPr>
-        <w:t>Forest</w:t>
-      </w:r>
-      <w:proofErr w:type="spellEnd"/>
-      <w:r>
-        <w:rPr>
-          <w:rFonts w:eastAsiaTheme="majorEastAsia" w:cstheme="minorHAnsi"/>
-          <w:spacing w:val="-10"/>
-          <w:kern w:val="28"/>
-          <w:sz w:val="26"/>
-          <w:szCs w:val="26"/>
-        </w:rPr>
-        <w:t>, e implementa un sistema di raccomandazione basato sui dati forniti dagli utenti</w:t>
+        <w:t>, e dopo un'accurata fase di preprocessing, è stato impiegato per addestrare e testare i modelli di machine learning. Il progetto esplora diverse tecniche di apprendimento automatico, inclusi K-Nearest Neighbors, Gaussian Naive Bayes e Random Forest, e implementa un sistema di raccomandazione basato sui dati forniti dagli utenti</w:t>
       </w:r>
       <w:r>
         <w:rPr>
@@ -810,7 +632,6 @@
         </w:rPr>
         <w:t xml:space="preserve">Il progetto </w:t>
       </w:r>
-      <w:proofErr w:type="spellStart"/>
       <w:r>
         <w:rPr>
           <w:rFonts w:eastAsiaTheme="majorEastAsia" w:cstheme="minorHAnsi"/>
@@ -823,38 +644,15 @@
         </w:rPr>
         <w:t>FootballPlayers</w:t>
       </w:r>
-      <w:proofErr w:type="spellEnd"/>
-      <w:r>
-        <w:rPr>
-          <w:rFonts w:eastAsiaTheme="majorEastAsia" w:cstheme="minorHAnsi"/>
-          <w:spacing w:val="-10"/>
-          <w:kern w:val="28"/>
-          <w:sz w:val="26"/>
-          <w:szCs w:val="26"/>
-        </w:rPr>
-        <w:t xml:space="preserve"> utilizza un Knowledge-</w:t>
-      </w:r>
-      <w:proofErr w:type="spellStart"/>
-      <w:r>
-        <w:rPr>
-          <w:rFonts w:eastAsiaTheme="majorEastAsia" w:cstheme="minorHAnsi"/>
-          <w:spacing w:val="-10"/>
-          <w:kern w:val="28"/>
-          <w:sz w:val="26"/>
-          <w:szCs w:val="26"/>
-        </w:rPr>
-        <w:t>Based</w:t>
-      </w:r>
-      <w:proofErr w:type="spellEnd"/>
-      <w:r>
-        <w:rPr>
-          <w:rFonts w:eastAsiaTheme="majorEastAsia" w:cstheme="minorHAnsi"/>
-          <w:spacing w:val="-10"/>
-          <w:kern w:val="28"/>
-          <w:sz w:val="26"/>
-          <w:szCs w:val="26"/>
-        </w:rPr>
-        <w:t xml:space="preserve"> System (KBS) per gestire e analizzare i dati relativi ai giocatori di calcio, integrando vari moduli che dimostrano competenze avanzate in diverse aree del machine learning e dell'analisi dei dati. Il sistema si articola in quattro moduli principali, ognuno dei quali affronta un aspetto specifico del progetto:</w:t>
+      <w:r>
+        <w:rPr>
+          <w:rFonts w:eastAsiaTheme="majorEastAsia" w:cstheme="minorHAnsi"/>
+          <w:spacing w:val="-10"/>
+          <w:kern w:val="28"/>
+          <w:sz w:val="26"/>
+          <w:szCs w:val="26"/>
+        </w:rPr>
+        <w:t xml:space="preserve"> utilizza un Knowledge-Based System (KBS) per gestire e analizzare i dati relativi ai giocatori di calcio, integrando vari moduli che dimostrano competenze avanzate in diverse aree del machine learning e dell'analisi dei dati. Il sistema si articola in quattro moduli principali, ognuno dei quali affronta un aspetto specifico del progetto:</w:t>
       </w:r>
     </w:p>
     <w:p>
@@ -902,7 +700,6 @@
         </w:rPr>
         <w:t xml:space="preserve">• </w:t>
       </w:r>
-      <w:proofErr w:type="spellStart"/>
       <w:r>
         <w:rPr>
           <w:rFonts w:eastAsiaTheme="majorEastAsia" w:cstheme="minorHAnsi"/>
@@ -915,7 +712,6 @@
         </w:rPr>
         <w:t>Preprocessing</w:t>
       </w:r>
-      <w:proofErr w:type="spellEnd"/>
       <w:r>
         <w:rPr>
           <w:rFonts w:eastAsiaTheme="majorEastAsia" w:cstheme="minorHAnsi"/>
@@ -934,117 +730,47 @@
           <w:sz w:val="26"/>
           <w:szCs w:val="26"/>
         </w:rPr>
-        <w:t xml:space="preserve">Il modulo di </w:t>
-      </w:r>
-      <w:proofErr w:type="spellStart"/>
-      <w:r>
-        <w:rPr>
-          <w:rFonts w:eastAsiaTheme="majorEastAsia" w:cstheme="minorHAnsi"/>
-          <w:spacing w:val="-10"/>
-          <w:kern w:val="28"/>
-          <w:sz w:val="26"/>
-          <w:szCs w:val="26"/>
-        </w:rPr>
-        <w:t>preprocessing</w:t>
-      </w:r>
-      <w:proofErr w:type="spellEnd"/>
-      <w:r>
-        <w:rPr>
-          <w:rFonts w:eastAsiaTheme="majorEastAsia" w:cstheme="minorHAnsi"/>
-          <w:spacing w:val="-10"/>
-          <w:kern w:val="28"/>
-          <w:sz w:val="26"/>
-          <w:szCs w:val="26"/>
-        </w:rPr>
-        <w:t xml:space="preserve"> è cruciale per la preparazione dei dati, e si occupa di garantire che il dataset sia pulito, coerente e pronto per le fasi successive dell'analisi. Le attività di </w:t>
-      </w:r>
-      <w:proofErr w:type="spellStart"/>
-      <w:r>
-        <w:rPr>
-          <w:rFonts w:eastAsiaTheme="majorEastAsia" w:cstheme="minorHAnsi"/>
-          <w:spacing w:val="-10"/>
-          <w:kern w:val="28"/>
-          <w:sz w:val="26"/>
-          <w:szCs w:val="26"/>
-        </w:rPr>
-        <w:t>preprocessing</w:t>
-      </w:r>
-      <w:proofErr w:type="spellEnd"/>
-      <w:r>
-        <w:rPr>
-          <w:rFonts w:eastAsiaTheme="majorEastAsia" w:cstheme="minorHAnsi"/>
-          <w:spacing w:val="-10"/>
-          <w:kern w:val="28"/>
-          <w:sz w:val="26"/>
-          <w:szCs w:val="26"/>
-        </w:rPr>
-        <w:t xml:space="preserve"> includono la rimozione di valori mancanti, la gestione di </w:t>
-      </w:r>
-      <w:proofErr w:type="spellStart"/>
-      <w:r>
-        <w:rPr>
-          <w:rFonts w:eastAsiaTheme="majorEastAsia" w:cstheme="minorHAnsi"/>
-          <w:spacing w:val="-10"/>
-          <w:kern w:val="28"/>
-          <w:sz w:val="26"/>
-          <w:szCs w:val="26"/>
-        </w:rPr>
-        <w:t>outlier</w:t>
-      </w:r>
-      <w:proofErr w:type="spellEnd"/>
-      <w:r>
-        <w:rPr>
-          <w:rFonts w:eastAsiaTheme="majorEastAsia" w:cstheme="minorHAnsi"/>
-          <w:spacing w:val="-10"/>
-          <w:kern w:val="28"/>
-          <w:sz w:val="26"/>
-          <w:szCs w:val="26"/>
-        </w:rPr>
-        <w:t xml:space="preserve">, la normalizzazione e la trasformazione delle variabili. Utilizzando librerie come </w:t>
-      </w:r>
-      <w:proofErr w:type="spellStart"/>
-      <w:r>
-        <w:rPr>
-          <w:rFonts w:eastAsiaTheme="majorEastAsia" w:cstheme="minorHAnsi"/>
-          <w:spacing w:val="-10"/>
-          <w:kern w:val="28"/>
-          <w:sz w:val="26"/>
-          <w:szCs w:val="26"/>
-        </w:rPr>
-        <w:t>Pandas</w:t>
-      </w:r>
-      <w:proofErr w:type="spellEnd"/>
-      <w:r>
-        <w:rPr>
-          <w:rFonts w:eastAsiaTheme="majorEastAsia" w:cstheme="minorHAnsi"/>
-          <w:spacing w:val="-10"/>
-          <w:kern w:val="28"/>
-          <w:sz w:val="26"/>
-          <w:szCs w:val="26"/>
-        </w:rPr>
-        <w:t xml:space="preserve"> e </w:t>
-      </w:r>
-      <w:proofErr w:type="spellStart"/>
-      <w:r>
-        <w:rPr>
-          <w:rFonts w:eastAsiaTheme="majorEastAsia" w:cstheme="minorHAnsi"/>
-          <w:spacing w:val="-10"/>
-          <w:kern w:val="28"/>
-          <w:sz w:val="26"/>
-          <w:szCs w:val="26"/>
-        </w:rPr>
-        <w:t>Scikit-Learn</w:t>
-      </w:r>
-      <w:proofErr w:type="spellEnd"/>
-      <w:r>
-        <w:rPr>
-          <w:rFonts w:eastAsiaTheme="majorEastAsia" w:cstheme="minorHAnsi"/>
-          <w:spacing w:val="-10"/>
-          <w:kern w:val="28"/>
-          <w:sz w:val="26"/>
-          <w:szCs w:val="26"/>
-        </w:rPr>
-        <w:t>, sono stati applicati vari metodi per migliorare la qualità dei dati e assicurare che i modelli di machine learning operino su dati accurati e ben strutturati. Questa fase prepara i dati per le analisi predittive e descrittive, assicurando una base solida per le altre fasi del progetto.</w:t>
+        <w:t xml:space="preserve">Il modulo di preprocessing è cruciale per la preparazione dei dati, e si occupa di garantire che il dataset sia pulito, coerente e pronto per le fasi successive dell'analisi. Le attività di preprocessing includono </w:t>
+      </w:r>
+      <w:r>
+        <w:rPr>
+          <w:rFonts w:eastAsiaTheme="majorEastAsia" w:cstheme="minorHAnsi"/>
+          <w:spacing w:val="-10"/>
+          <w:kern w:val="28"/>
+          <w:sz w:val="26"/>
+          <w:szCs w:val="26"/>
+        </w:rPr>
+        <w:t>la gestione</w:t>
+      </w:r>
+      <w:r>
+        <w:rPr>
+          <w:rFonts w:eastAsiaTheme="majorEastAsia" w:cstheme="minorHAnsi"/>
+          <w:spacing w:val="-10"/>
+          <w:kern w:val="28"/>
+          <w:sz w:val="26"/>
+          <w:szCs w:val="26"/>
+        </w:rPr>
+        <w:t xml:space="preserve"> d</w:t>
+      </w:r>
+      <w:r>
+        <w:rPr>
+          <w:rFonts w:eastAsiaTheme="majorEastAsia" w:cstheme="minorHAnsi"/>
+          <w:spacing w:val="-10"/>
+          <w:kern w:val="28"/>
+          <w:sz w:val="26"/>
+          <w:szCs w:val="26"/>
+        </w:rPr>
+        <w:t>ei</w:t>
+      </w:r>
+      <w:r>
+        <w:rPr>
+          <w:rFonts w:eastAsiaTheme="majorEastAsia" w:cstheme="minorHAnsi"/>
+          <w:spacing w:val="-10"/>
+          <w:kern w:val="28"/>
+          <w:sz w:val="26"/>
+          <w:szCs w:val="26"/>
+        </w:rPr>
+        <w:t xml:space="preserve"> valori mancanti, la gestione di outlier, la normalizzazione e la trasformazione delle variabili. Utilizzando librerie come Pandas e Scikit-Learn, sono stati applicati vari metodi per migliorare la qualità dei dati e assicurare che i modelli di machine learning operino su dati accurati e ben strutturati. Questa fase prepara i dati per le analisi predittive e descrittive, assicurando una base solida per le altre fasi del progetto.</w:t>
       </w:r>
     </w:p>
     <w:p>
@@ -1097,139 +823,7 @@
           <w:sz w:val="26"/>
           <w:szCs w:val="26"/>
         </w:rPr>
-        <w:t>Il modulo di classificazione si focalizza sulla previsione del ruolo dei giocatori utilizzando tecniche di machine learning supervisionato. Sono stati implementati e testati diversi algoritmi di classificazione, tra cui K-</w:t>
-      </w:r>
-      <w:proofErr w:type="spellStart"/>
-      <w:r>
-        <w:rPr>
-          <w:rFonts w:eastAsiaTheme="majorEastAsia" w:cstheme="minorHAnsi"/>
-          <w:spacing w:val="-10"/>
-          <w:kern w:val="28"/>
-          <w:sz w:val="26"/>
-          <w:szCs w:val="26"/>
-        </w:rPr>
-        <w:t>Nearest</w:t>
-      </w:r>
-      <w:proofErr w:type="spellEnd"/>
-      <w:r>
-        <w:rPr>
-          <w:rFonts w:eastAsiaTheme="majorEastAsia" w:cstheme="minorHAnsi"/>
-          <w:spacing w:val="-10"/>
-          <w:kern w:val="28"/>
-          <w:sz w:val="26"/>
-          <w:szCs w:val="26"/>
-        </w:rPr>
-        <w:t xml:space="preserve"> </w:t>
-      </w:r>
-      <w:proofErr w:type="spellStart"/>
-      <w:r>
-        <w:rPr>
-          <w:rFonts w:eastAsiaTheme="majorEastAsia" w:cstheme="minorHAnsi"/>
-          <w:spacing w:val="-10"/>
-          <w:kern w:val="28"/>
-          <w:sz w:val="26"/>
-          <w:szCs w:val="26"/>
-        </w:rPr>
-        <w:t>Neighbors</w:t>
-      </w:r>
-      <w:proofErr w:type="spellEnd"/>
-      <w:r>
-        <w:rPr>
-          <w:rFonts w:eastAsiaTheme="majorEastAsia" w:cstheme="minorHAnsi"/>
-          <w:spacing w:val="-10"/>
-          <w:kern w:val="28"/>
-          <w:sz w:val="26"/>
-          <w:szCs w:val="26"/>
-        </w:rPr>
-        <w:t xml:space="preserve"> (KNN), </w:t>
-      </w:r>
-      <w:proofErr w:type="spellStart"/>
-      <w:r>
-        <w:rPr>
-          <w:rFonts w:eastAsiaTheme="majorEastAsia" w:cstheme="minorHAnsi"/>
-          <w:spacing w:val="-10"/>
-          <w:kern w:val="28"/>
-          <w:sz w:val="26"/>
-          <w:szCs w:val="26"/>
-        </w:rPr>
-        <w:t>Gaussian</w:t>
-      </w:r>
-      <w:proofErr w:type="spellEnd"/>
-      <w:r>
-        <w:rPr>
-          <w:rFonts w:eastAsiaTheme="majorEastAsia" w:cstheme="minorHAnsi"/>
-          <w:spacing w:val="-10"/>
-          <w:kern w:val="28"/>
-          <w:sz w:val="26"/>
-          <w:szCs w:val="26"/>
-        </w:rPr>
-        <w:t xml:space="preserve"> </w:t>
-      </w:r>
-      <w:proofErr w:type="spellStart"/>
-      <w:r>
-        <w:rPr>
-          <w:rFonts w:eastAsiaTheme="majorEastAsia" w:cstheme="minorHAnsi"/>
-          <w:spacing w:val="-10"/>
-          <w:kern w:val="28"/>
-          <w:sz w:val="26"/>
-          <w:szCs w:val="26"/>
-        </w:rPr>
-        <w:t>Naive</w:t>
-      </w:r>
-      <w:proofErr w:type="spellEnd"/>
-      <w:r>
-        <w:rPr>
-          <w:rFonts w:eastAsiaTheme="majorEastAsia" w:cstheme="minorHAnsi"/>
-          <w:spacing w:val="-10"/>
-          <w:kern w:val="28"/>
-          <w:sz w:val="26"/>
-          <w:szCs w:val="26"/>
-        </w:rPr>
-        <w:t xml:space="preserve"> </w:t>
-      </w:r>
-      <w:proofErr w:type="spellStart"/>
-      <w:r>
-        <w:rPr>
-          <w:rFonts w:eastAsiaTheme="majorEastAsia" w:cstheme="minorHAnsi"/>
-          <w:spacing w:val="-10"/>
-          <w:kern w:val="28"/>
-          <w:sz w:val="26"/>
-          <w:szCs w:val="26"/>
-        </w:rPr>
-        <w:t>Bayes</w:t>
-      </w:r>
-      <w:proofErr w:type="spellEnd"/>
-      <w:r>
-        <w:rPr>
-          <w:rFonts w:eastAsiaTheme="majorEastAsia" w:cstheme="minorHAnsi"/>
-          <w:spacing w:val="-10"/>
-          <w:kern w:val="28"/>
-          <w:sz w:val="26"/>
-          <w:szCs w:val="26"/>
-        </w:rPr>
-        <w:t xml:space="preserve"> e Random </w:t>
-      </w:r>
-      <w:proofErr w:type="spellStart"/>
-      <w:r>
-        <w:rPr>
-          <w:rFonts w:eastAsiaTheme="majorEastAsia" w:cstheme="minorHAnsi"/>
-          <w:spacing w:val="-10"/>
-          <w:kern w:val="28"/>
-          <w:sz w:val="26"/>
-          <w:szCs w:val="26"/>
-        </w:rPr>
-        <w:t>Forest</w:t>
-      </w:r>
-      <w:proofErr w:type="spellEnd"/>
-      <w:r>
-        <w:rPr>
-          <w:rFonts w:eastAsiaTheme="majorEastAsia" w:cstheme="minorHAnsi"/>
-          <w:spacing w:val="-10"/>
-          <w:kern w:val="28"/>
-          <w:sz w:val="26"/>
-          <w:szCs w:val="26"/>
-        </w:rPr>
-        <w:t xml:space="preserve">. Ogni modello è stato valutato in base a metriche di performance come accuratezza, precisione, richiamo e F1-score. Questo modulo dimostra competenze nella costruzione e nella valutazione di modelli predittivi, confrontando le performance dei diversi algoritmi per identificare quello più adatto al problema specifico. L'analisi dei risultati </w:t>
+        <w:t xml:space="preserve">Il modulo di classificazione si focalizza sulla previsione del ruolo dei giocatori utilizzando tecniche di machine learning supervisionato. Sono stati implementati e testati diversi algoritmi di classificazione, tra cui K-Nearest Neighbors (KNN), Gaussian Naive Bayes e Random Forest. Ogni modello è stato valutato in base a metriche di performance come accuratezza, precisione, richiamo e F1-score. Questo modulo dimostra competenze nella costruzione e nella valutazione di modelli predittivi, confrontando le performance dei diversi algoritmi per identificare quello più adatto al problema specifico. L'analisi dei risultati </w:t>
       </w:r>
       <w:r>
         <w:rPr>
@@ -1293,29 +887,67 @@
           <w:sz w:val="26"/>
           <w:szCs w:val="26"/>
         </w:rPr>
-        <w:t>Il modulo di clustering esplora la segmentazione dei giocatori in gruppi omogenei basati su caratteristiche simili. Tecniche di clustering come K-</w:t>
-      </w:r>
-      <w:proofErr w:type="spellStart"/>
-      <w:r>
-        <w:rPr>
-          <w:rFonts w:eastAsiaTheme="majorEastAsia" w:cstheme="minorHAnsi"/>
-          <w:spacing w:val="-10"/>
-          <w:kern w:val="28"/>
-          <w:sz w:val="26"/>
-          <w:szCs w:val="26"/>
-        </w:rPr>
-        <w:t>means</w:t>
-      </w:r>
-      <w:proofErr w:type="spellEnd"/>
-      <w:r>
-        <w:rPr>
-          <w:rFonts w:eastAsiaTheme="majorEastAsia" w:cstheme="minorHAnsi"/>
-          <w:spacing w:val="-10"/>
-          <w:kern w:val="28"/>
-          <w:sz w:val="26"/>
-          <w:szCs w:val="26"/>
-        </w:rPr>
-        <w:t xml:space="preserve"> e DBSCAN sono state utilizzate per identificare gruppi di giocatori che condividono attributi comuni, come performance o stili di gioco. Questo modulo permette di scoprire pattern e strutture nascoste nei dati, facilitando una comprensione più profonda delle relazioni tra i giocatori. La competenza dimostrata include l'analisi esplorativa dei dati e l'interpretazione dei risultati del clustering per fornire insights significativi sulle caratteristiche dei giocatori.</w:t>
+        <w:t xml:space="preserve">Il modulo di clustering esplora la segmentazione dei giocatori in gruppi omogenei basati su caratteristiche simili. </w:t>
+      </w:r>
+      <w:r>
+        <w:rPr>
+          <w:rFonts w:eastAsiaTheme="majorEastAsia" w:cstheme="minorHAnsi"/>
+          <w:spacing w:val="-10"/>
+          <w:kern w:val="28"/>
+          <w:sz w:val="26"/>
+          <w:szCs w:val="26"/>
+        </w:rPr>
+        <w:t>Come t</w:t>
+      </w:r>
+      <w:r>
+        <w:rPr>
+          <w:rFonts w:eastAsiaTheme="majorEastAsia" w:cstheme="minorHAnsi"/>
+          <w:spacing w:val="-10"/>
+          <w:kern w:val="28"/>
+          <w:sz w:val="26"/>
+          <w:szCs w:val="26"/>
+        </w:rPr>
+        <w:t>ecnic</w:t>
+      </w:r>
+      <w:r>
+        <w:rPr>
+          <w:rFonts w:eastAsiaTheme="majorEastAsia" w:cstheme="minorHAnsi"/>
+          <w:spacing w:val="-10"/>
+          <w:kern w:val="28"/>
+          <w:sz w:val="26"/>
+          <w:szCs w:val="26"/>
+        </w:rPr>
+        <w:t>a</w:t>
+      </w:r>
+      <w:r>
+        <w:rPr>
+          <w:rFonts w:eastAsiaTheme="majorEastAsia" w:cstheme="minorHAnsi"/>
+          <w:spacing w:val="-10"/>
+          <w:kern w:val="28"/>
+          <w:sz w:val="26"/>
+          <w:szCs w:val="26"/>
+        </w:rPr>
+        <w:t xml:space="preserve"> di clustering</w:t>
+      </w:r>
+      <w:r>
+        <w:rPr>
+          <w:rFonts w:eastAsiaTheme="majorEastAsia" w:cstheme="minorHAnsi"/>
+          <w:spacing w:val="-10"/>
+          <w:kern w:val="28"/>
+          <w:sz w:val="26"/>
+          <w:szCs w:val="26"/>
+        </w:rPr>
+        <w:t xml:space="preserve"> è stato usato </w:t>
+      </w:r>
+      <w:r>
+        <w:rPr>
+          <w:rFonts w:eastAsiaTheme="majorEastAsia" w:cstheme="minorHAnsi"/>
+          <w:spacing w:val="-10"/>
+          <w:kern w:val="28"/>
+          <w:sz w:val="26"/>
+          <w:szCs w:val="26"/>
+        </w:rPr>
+        <w:t>K-means per identificare gruppi di giocatori che condividono attributi comuni, come performance o stili di gioco. Questo modulo permette di scoprire pattern e strutture nascoste nei dati, facilitando una comprensione più profonda delle relazioni tra i giocatori. La competenza dimostrata include l'analisi esplorativa dei dati e l'interpretazione dei risultati del clustering per fornire insights significativi sulle caratteristiche dei giocatori.</w:t>
       </w:r>
     </w:p>
     <w:p>
@@ -1526,31 +1158,23 @@
           <w:color w:val="FF0000"/>
         </w:rPr>
       </w:pPr>
-      <w:proofErr w:type="spellStart"/>
       <w:r>
         <w:rPr>
           <w:color w:val="FF0000"/>
         </w:rPr>
         <w:lastRenderedPageBreak/>
-        <w:t>Preprocessing</w:t>
-      </w:r>
-      <w:proofErr w:type="spellEnd"/>
+        <w:t xml:space="preserve">Preprocessing dei </w:t>
+      </w:r>
       <w:r>
         <w:rPr>
           <w:color w:val="FF0000"/>
         </w:rPr>
-        <w:t xml:space="preserve"> dei </w:t>
+        <w:t>d</w:t>
       </w:r>
       <w:r>
         <w:rPr>
           <w:color w:val="FF0000"/>
         </w:rPr>
-        <w:t>d</w:t>
-      </w:r>
-      <w:r>
-        <w:rPr>
-          <w:color w:val="FF0000"/>
-        </w:rPr>
         <w:t>ati</w:t>
       </w:r>
     </w:p>
@@ -1603,33 +1227,8 @@
           <w:sz w:val="26"/>
           <w:szCs w:val="26"/>
         </w:rPr>
-        <w:t xml:space="preserve">Il modulo di </w:t>
-      </w:r>
-      <w:proofErr w:type="spellStart"/>
-      <w:r>
-        <w:rPr>
-          <w:rFonts w:eastAsiaTheme="majorEastAsia" w:cstheme="minorHAnsi"/>
-          <w:color w:val="auto"/>
-          <w:spacing w:val="-10"/>
-          <w:kern w:val="28"/>
-          <w:sz w:val="26"/>
-          <w:szCs w:val="26"/>
-        </w:rPr>
-        <w:t>preprocessing</w:t>
-      </w:r>
-      <w:proofErr w:type="spellEnd"/>
-      <w:r>
-        <w:rPr>
-          <w:rFonts w:eastAsiaTheme="majorEastAsia" w:cstheme="minorHAnsi"/>
-          <w:color w:val="auto"/>
-          <w:spacing w:val="-10"/>
-          <w:kern w:val="28"/>
-          <w:sz w:val="26"/>
-          <w:szCs w:val="26"/>
-        </w:rPr>
-        <w:t xml:space="preserve"> dei dati nel progetto </w:t>
-      </w:r>
-      <w:proofErr w:type="spellStart"/>
+        <w:t xml:space="preserve">Il modulo di preprocessing dei dati nel progetto </w:t>
+      </w:r>
       <w:r>
         <w:rPr>
           <w:rFonts w:eastAsiaTheme="majorEastAsia" w:cstheme="minorHAnsi"/>
@@ -1643,7 +1242,6 @@
         </w:rPr>
         <w:t>FootballPlayers</w:t>
       </w:r>
-      <w:proofErr w:type="spellEnd"/>
       <w:r>
         <w:rPr>
           <w:rFonts w:eastAsiaTheme="majorEastAsia" w:cstheme="minorHAnsi"/>
@@ -1653,10 +1251,12 @@
           <w:sz w:val="26"/>
           <w:szCs w:val="26"/>
         </w:rPr>
-        <w:t xml:space="preserve"> è progettato per preparare i dati grezzi per l'analisi e la modellazione successiva. Questo modulo include la pulizia dei dati, la gestione dei valori mancanti, la trasformazione delle variabili e la selezione delle colonne di interesse. La rappresentazione della conoscenza nel </w:t>
-      </w:r>
-      <w:proofErr w:type="spellStart"/>
-      <w:r>
+        <w:t xml:space="preserve"> è progettato per preparare i dati grezzi per l'analisi e la modellazione successiva. Questo modulo include la pulizia dei dati, la gestione dei valori mancanti, la trasformazione delle variabili e la selezione delle colonne di interesse. La rappresentazione della conoscenza nel preprocessing è basata su tecniche consolidate di data cleaning e data transformation, essenziali per garantire dati coerenti e di alta qualità. La qualità dei dati è fondamentale per le fasi di classificazione, clustering e raccomandazione, poiché modelli ben progettati richiedono input pulito e ben strutturato.</w:t>
+      </w:r>
+    </w:p>
+    <w:p>
+      <w:pPr>
+        <w:pStyle w:val="Sottotitolo"/>
         <w:rPr>
           <w:rFonts w:eastAsiaTheme="majorEastAsia" w:cstheme="minorHAnsi"/>
           <w:color w:val="auto"/>
@@ -1665,86 +1265,12 @@
           <w:sz w:val="26"/>
           <w:szCs w:val="26"/>
         </w:rPr>
-        <w:t>preprocessing</w:t>
-      </w:r>
-      <w:proofErr w:type="spellEnd"/>
-      <w:r>
-        <w:rPr>
-          <w:rFonts w:eastAsiaTheme="majorEastAsia" w:cstheme="minorHAnsi"/>
-          <w:color w:val="auto"/>
-          <w:spacing w:val="-10"/>
-          <w:kern w:val="28"/>
-          <w:sz w:val="26"/>
-          <w:szCs w:val="26"/>
-        </w:rPr>
-        <w:t xml:space="preserve"> è basata su tecniche consolidate di data </w:t>
-      </w:r>
-      <w:proofErr w:type="spellStart"/>
-      <w:r>
-        <w:rPr>
-          <w:rFonts w:eastAsiaTheme="majorEastAsia" w:cstheme="minorHAnsi"/>
-          <w:color w:val="auto"/>
-          <w:spacing w:val="-10"/>
-          <w:kern w:val="28"/>
-          <w:sz w:val="26"/>
-          <w:szCs w:val="26"/>
-        </w:rPr>
-        <w:t>cleaning</w:t>
-      </w:r>
-      <w:proofErr w:type="spellEnd"/>
-      <w:r>
-        <w:rPr>
-          <w:rFonts w:eastAsiaTheme="majorEastAsia" w:cstheme="minorHAnsi"/>
-          <w:color w:val="auto"/>
-          <w:spacing w:val="-10"/>
-          <w:kern w:val="28"/>
-          <w:sz w:val="26"/>
-          <w:szCs w:val="26"/>
-        </w:rPr>
-        <w:t xml:space="preserve"> e data </w:t>
-      </w:r>
-      <w:proofErr w:type="spellStart"/>
-      <w:r>
-        <w:rPr>
-          <w:rFonts w:eastAsiaTheme="majorEastAsia" w:cstheme="minorHAnsi"/>
-          <w:color w:val="auto"/>
-          <w:spacing w:val="-10"/>
-          <w:kern w:val="28"/>
-          <w:sz w:val="26"/>
-          <w:szCs w:val="26"/>
-        </w:rPr>
-        <w:t>transformation</w:t>
-      </w:r>
-      <w:proofErr w:type="spellEnd"/>
-      <w:r>
-        <w:rPr>
-          <w:rFonts w:eastAsiaTheme="majorEastAsia" w:cstheme="minorHAnsi"/>
-          <w:color w:val="auto"/>
-          <w:spacing w:val="-10"/>
-          <w:kern w:val="28"/>
-          <w:sz w:val="26"/>
-          <w:szCs w:val="26"/>
-        </w:rPr>
-        <w:t>, essenziali per garantire dati coerenti e di alta qualità. La qualità dei dati è fondamentale per le fasi di classificazione, clustering e raccomandazione, poiché modelli ben progettati richiedono input pulito e ben strutturato.</w:t>
-      </w:r>
+      </w:pPr>
     </w:p>
     <w:p>
       <w:pPr>
         <w:pStyle w:val="Sottotitolo"/>
         <w:rPr>
-          <w:rFonts w:eastAsiaTheme="majorEastAsia" w:cstheme="minorHAnsi"/>
-          <w:color w:val="auto"/>
-          <w:spacing w:val="-10"/>
-          <w:kern w:val="28"/>
-          <w:sz w:val="26"/>
-          <w:szCs w:val="26"/>
-        </w:rPr>
-      </w:pPr>
-    </w:p>
-    <w:p>
-      <w:pPr>
-        <w:pStyle w:val="Sottotitolo"/>
-        <w:rPr>
           <w:rFonts w:eastAsiaTheme="majorEastAsia"/>
         </w:rPr>
       </w:pPr>
@@ -1773,29 +1299,7 @@
           <w:sz w:val="26"/>
           <w:szCs w:val="26"/>
         </w:rPr>
-        <w:t xml:space="preserve">Per il </w:t>
-      </w:r>
-      <w:proofErr w:type="spellStart"/>
-      <w:r>
-        <w:rPr>
-          <w:rFonts w:eastAsiaTheme="majorEastAsia" w:cstheme="minorHAnsi"/>
-          <w:spacing w:val="-10"/>
-          <w:kern w:val="28"/>
-          <w:sz w:val="26"/>
-          <w:szCs w:val="26"/>
-        </w:rPr>
-        <w:t>preprocessing</w:t>
-      </w:r>
-      <w:proofErr w:type="spellEnd"/>
-      <w:r>
-        <w:rPr>
-          <w:rFonts w:eastAsiaTheme="majorEastAsia" w:cstheme="minorHAnsi"/>
-          <w:spacing w:val="-10"/>
-          <w:kern w:val="28"/>
-          <w:sz w:val="26"/>
-          <w:szCs w:val="26"/>
-        </w:rPr>
-        <w:t xml:space="preserve"> dei dati sono stati utilizzati diversi strumenti e librerie standard nel campo della scienza dei dati:</w:t>
+        <w:t>Per il preprocessing dei dati sono stati utilizzati diversi strumenti e librerie standard nel campo della scienza dei dati:</w:t>
       </w:r>
     </w:p>
     <w:p>
@@ -1812,7 +1316,6 @@
           <w:szCs w:val="26"/>
         </w:rPr>
       </w:pPr>
-      <w:proofErr w:type="spellStart"/>
       <w:r>
         <w:rPr>
           <w:rFonts w:eastAsiaTheme="majorEastAsia" w:cstheme="minorHAnsi"/>
@@ -1825,7 +1328,6 @@
         </w:rPr>
         <w:t>Pandas</w:t>
       </w:r>
-      <w:proofErr w:type="spellEnd"/>
       <w:r>
         <w:rPr>
           <w:rFonts w:eastAsiaTheme="majorEastAsia" w:cstheme="minorHAnsi"/>
@@ -1851,7 +1353,6 @@
           <w:szCs w:val="26"/>
         </w:rPr>
       </w:pPr>
-      <w:proofErr w:type="spellStart"/>
       <w:r>
         <w:rPr>
           <w:rFonts w:eastAsiaTheme="majorEastAsia" w:cstheme="minorHAnsi"/>
@@ -1864,7 +1365,6 @@
         </w:rPr>
         <w:t>Scikit-Learn</w:t>
       </w:r>
-      <w:proofErr w:type="spellEnd"/>
       <w:r>
         <w:rPr>
           <w:rFonts w:eastAsiaTheme="majorEastAsia" w:cstheme="minorHAnsi"/>
@@ -1890,7 +1390,6 @@
           <w:szCs w:val="26"/>
         </w:rPr>
       </w:pPr>
-      <w:proofErr w:type="spellStart"/>
       <w:r>
         <w:rPr>
           <w:rFonts w:eastAsiaTheme="majorEastAsia" w:cstheme="minorHAnsi"/>
@@ -1903,7 +1402,6 @@
         </w:rPr>
         <w:t>NumPy</w:t>
       </w:r>
-      <w:proofErr w:type="spellEnd"/>
       <w:r>
         <w:rPr>
           <w:rFonts w:eastAsiaTheme="majorEastAsia" w:cstheme="minorHAnsi"/>
@@ -1958,29 +1456,7 @@
           <w:sz w:val="26"/>
           <w:szCs w:val="26"/>
         </w:rPr>
-        <w:t xml:space="preserve">Le decisioni di progetto relative al </w:t>
-      </w:r>
-      <w:proofErr w:type="spellStart"/>
-      <w:r>
-        <w:rPr>
-          <w:rFonts w:eastAsiaTheme="majorEastAsia" w:cstheme="minorHAnsi"/>
-          <w:spacing w:val="-10"/>
-          <w:kern w:val="28"/>
-          <w:sz w:val="26"/>
-          <w:szCs w:val="26"/>
-        </w:rPr>
-        <w:t>preprocessing</w:t>
-      </w:r>
-      <w:proofErr w:type="spellEnd"/>
-      <w:r>
-        <w:rPr>
-          <w:rFonts w:eastAsiaTheme="majorEastAsia" w:cstheme="minorHAnsi"/>
-          <w:spacing w:val="-10"/>
-          <w:kern w:val="28"/>
-          <w:sz w:val="26"/>
-          <w:szCs w:val="26"/>
-        </w:rPr>
-        <w:t xml:space="preserve"> dei dati includono:</w:t>
+        <w:t>Le decisioni di progetto relative al preprocessing dei dati includono:</w:t>
       </w:r>
     </w:p>
     <w:p>
@@ -2054,51 +1530,7 @@
           <w:sz w:val="26"/>
           <w:szCs w:val="26"/>
         </w:rPr>
-        <w:t xml:space="preserve">: I dati numerici sono stati normalizzati utilizzando la </w:t>
-      </w:r>
-      <w:proofErr w:type="spellStart"/>
-      <w:r>
-        <w:rPr>
-          <w:rFonts w:eastAsiaTheme="majorEastAsia" w:cstheme="minorHAnsi"/>
-          <w:spacing w:val="-10"/>
-          <w:kern w:val="28"/>
-          <w:sz w:val="26"/>
-          <w:szCs w:val="26"/>
-        </w:rPr>
-        <w:t>StandardScaler</w:t>
-      </w:r>
-      <w:proofErr w:type="spellEnd"/>
-      <w:r>
-        <w:rPr>
-          <w:rFonts w:eastAsiaTheme="majorEastAsia" w:cstheme="minorHAnsi"/>
-          <w:spacing w:val="-10"/>
-          <w:kern w:val="28"/>
-          <w:sz w:val="26"/>
-          <w:szCs w:val="26"/>
-        </w:rPr>
-        <w:t xml:space="preserve"> di </w:t>
-      </w:r>
-      <w:proofErr w:type="spellStart"/>
-      <w:r>
-        <w:rPr>
-          <w:rFonts w:eastAsiaTheme="majorEastAsia" w:cstheme="minorHAnsi"/>
-          <w:spacing w:val="-10"/>
-          <w:kern w:val="28"/>
-          <w:sz w:val="26"/>
-          <w:szCs w:val="26"/>
-        </w:rPr>
-        <w:t>Scikit-Learn</w:t>
-      </w:r>
-      <w:proofErr w:type="spellEnd"/>
-      <w:r>
-        <w:rPr>
-          <w:rFonts w:eastAsiaTheme="majorEastAsia" w:cstheme="minorHAnsi"/>
-          <w:spacing w:val="-10"/>
-          <w:kern w:val="28"/>
-          <w:sz w:val="26"/>
-          <w:szCs w:val="26"/>
-        </w:rPr>
-        <w:t xml:space="preserve"> per garantire che tutte le variabili abbiano una scala comune.</w:t>
+        <w:t>: I dati numerici sono stati normalizzati utilizzando la StandardScaler di Scikit-Learn per garantire che tutte le variabili abbiano una scala comune.</w:t>
       </w:r>
     </w:p>
     <w:p>
@@ -2197,20 +1629,8 @@
           <w:sz w:val="26"/>
           <w:szCs w:val="26"/>
         </w:rPr>
-        <w:t xml:space="preserve">fase di </w:t>
-      </w:r>
-      <w:proofErr w:type="spellStart"/>
-      <w:r>
-        <w:rPr>
-          <w:rFonts w:eastAsiaTheme="majorEastAsia" w:cstheme="minorHAnsi"/>
-          <w:spacing w:val="-10"/>
-          <w:kern w:val="28"/>
-          <w:sz w:val="26"/>
-          <w:szCs w:val="26"/>
-        </w:rPr>
-        <w:t>preprocessing</w:t>
-      </w:r>
-      <w:proofErr w:type="spellEnd"/>
+        <w:t>fase di preprocessing</w:t>
+      </w:r>
       <w:r>
         <w:rPr>
           <w:rFonts w:eastAsiaTheme="majorEastAsia" w:cstheme="minorHAnsi"/>
@@ -2328,29 +1748,7 @@
           <w:sz w:val="26"/>
           <w:szCs w:val="26"/>
         </w:rPr>
-        <w:t xml:space="preserve">La valutazione del </w:t>
-      </w:r>
-      <w:proofErr w:type="spellStart"/>
-      <w:r>
-        <w:rPr>
-          <w:rFonts w:eastAsiaTheme="majorEastAsia" w:cstheme="minorHAnsi"/>
-          <w:spacing w:val="-10"/>
-          <w:kern w:val="28"/>
-          <w:sz w:val="26"/>
-          <w:szCs w:val="26"/>
-        </w:rPr>
-        <w:t>preprocessing</w:t>
-      </w:r>
-      <w:proofErr w:type="spellEnd"/>
-      <w:r>
-        <w:rPr>
-          <w:rFonts w:eastAsiaTheme="majorEastAsia" w:cstheme="minorHAnsi"/>
-          <w:spacing w:val="-10"/>
-          <w:kern w:val="28"/>
-          <w:sz w:val="26"/>
-          <w:szCs w:val="26"/>
-        </w:rPr>
-        <w:t xml:space="preserve"> è stata effettuata attraverso i seguenti metodi:</w:t>
+        <w:t>La valutazione del preprocessing è stata effettuata attraverso i seguenti metodi:</w:t>
       </w:r>
     </w:p>
     <w:p>
@@ -2387,51 +1785,7 @@
           <w:sz w:val="26"/>
           <w:szCs w:val="26"/>
         </w:rPr>
-        <w:t xml:space="preserve">: Sono stati utilizzati strumenti di </w:t>
-      </w:r>
-      <w:proofErr w:type="spellStart"/>
-      <w:r>
-        <w:rPr>
-          <w:rFonts w:eastAsiaTheme="majorEastAsia" w:cstheme="minorHAnsi"/>
-          <w:spacing w:val="-10"/>
-          <w:kern w:val="28"/>
-          <w:sz w:val="26"/>
-          <w:szCs w:val="26"/>
-        </w:rPr>
-        <w:t>Pandas</w:t>
-      </w:r>
-      <w:proofErr w:type="spellEnd"/>
-      <w:r>
-        <w:rPr>
-          <w:rFonts w:eastAsiaTheme="majorEastAsia" w:cstheme="minorHAnsi"/>
-          <w:spacing w:val="-10"/>
-          <w:kern w:val="28"/>
-          <w:sz w:val="26"/>
-          <w:szCs w:val="26"/>
-        </w:rPr>
-        <w:t xml:space="preserve"> per verificare la completezza e la coerenza dei dati dopo il </w:t>
-      </w:r>
-      <w:proofErr w:type="spellStart"/>
-      <w:r>
-        <w:rPr>
-          <w:rFonts w:eastAsiaTheme="majorEastAsia" w:cstheme="minorHAnsi"/>
-          <w:spacing w:val="-10"/>
-          <w:kern w:val="28"/>
-          <w:sz w:val="26"/>
-          <w:szCs w:val="26"/>
-        </w:rPr>
-        <w:t>preprocessing</w:t>
-      </w:r>
-      <w:proofErr w:type="spellEnd"/>
-      <w:r>
-        <w:rPr>
-          <w:rFonts w:eastAsiaTheme="majorEastAsia" w:cstheme="minorHAnsi"/>
-          <w:spacing w:val="-10"/>
-          <w:kern w:val="28"/>
-          <w:sz w:val="26"/>
-          <w:szCs w:val="26"/>
-        </w:rPr>
-        <w:t>.</w:t>
+        <w:t>: Sono stati utilizzati strumenti di Pandas per verificare la completezza e la coerenza dei dati dopo il preprocessing.</w:t>
       </w:r>
     </w:p>
     <w:p>
@@ -2458,31 +1812,17 @@
           <w:sz w:val="26"/>
           <w:szCs w:val="26"/>
         </w:rPr>
-        <w:t xml:space="preserve">Metriche di </w:t>
-      </w:r>
-      <w:proofErr w:type="spellStart"/>
-      <w:r>
-        <w:rPr>
-          <w:rFonts w:eastAsiaTheme="majorEastAsia" w:cstheme="minorHAnsi"/>
-          <w:b/>
-          <w:bCs/>
-          <w:spacing w:val="-10"/>
-          <w:kern w:val="28"/>
-          <w:sz w:val="26"/>
-          <w:szCs w:val="26"/>
-        </w:rPr>
-        <w:t>Preprocessing</w:t>
-      </w:r>
-      <w:proofErr w:type="spellEnd"/>
-      <w:r>
-        <w:rPr>
-          <w:rFonts w:eastAsiaTheme="majorEastAsia" w:cstheme="minorHAnsi"/>
-          <w:spacing w:val="-10"/>
-          <w:kern w:val="28"/>
-          <w:sz w:val="26"/>
-          <w:szCs w:val="26"/>
-        </w:rPr>
-        <w:t>: Le metriche principali incluse sono la percentuale di valori mancanti rimossi, il range e la media delle variabili normalizzate.</w:t>
+        <w:t>Metriche di Preprocessing</w:t>
+      </w:r>
+      <w:r>
+        <w:rPr>
+          <w:rFonts w:eastAsiaTheme="majorEastAsia" w:cstheme="minorHAnsi"/>
+          <w:spacing w:val="-10"/>
+          <w:kern w:val="28"/>
+          <w:sz w:val="26"/>
+          <w:szCs w:val="26"/>
+        </w:rPr>
+        <w:t>: Le metriche principali incluse sono la percentuale di valori mancanti, il range e la media delle variabili normalizzate.</w:t>
       </w:r>
     </w:p>
     <w:p>
@@ -2699,7 +2039,6 @@
         </w:rPr>
         <w:t xml:space="preserve">Il modulo di classificazione nel progetto </w:t>
       </w:r>
-      <w:proofErr w:type="spellStart"/>
       <w:r>
         <w:rPr>
           <w:rFonts w:eastAsiaTheme="majorEastAsia" w:cstheme="minorHAnsi"/>
@@ -2712,126 +2051,15 @@
         </w:rPr>
         <w:t>FootballPlayers</w:t>
       </w:r>
-      <w:proofErr w:type="spellEnd"/>
-      <w:r>
-        <w:rPr>
-          <w:rFonts w:eastAsiaTheme="majorEastAsia" w:cstheme="minorHAnsi"/>
-          <w:spacing w:val="-10"/>
-          <w:kern w:val="28"/>
-          <w:sz w:val="26"/>
-          <w:szCs w:val="26"/>
-        </w:rPr>
-        <w:t xml:space="preserve"> si concentra sulla predizione del ruolo dei giocatori, utilizzando dati storici e statistici per apprendere modelli in grado di assegnare un giocatore a una determinata posizione (ad esempio attaccante, centrocampista, difensore). Il modello di apprendimento supervisionato scelto per rappresentare la conoscenza del dominio si basa su tecniche di classificazione come K-</w:t>
-      </w:r>
-      <w:proofErr w:type="spellStart"/>
-      <w:r>
-        <w:rPr>
-          <w:rFonts w:eastAsiaTheme="majorEastAsia" w:cstheme="minorHAnsi"/>
-          <w:spacing w:val="-10"/>
-          <w:kern w:val="28"/>
-          <w:sz w:val="26"/>
-          <w:szCs w:val="26"/>
-        </w:rPr>
-        <w:t>Nearest</w:t>
-      </w:r>
-      <w:proofErr w:type="spellEnd"/>
-      <w:r>
-        <w:rPr>
-          <w:rFonts w:eastAsiaTheme="majorEastAsia" w:cstheme="minorHAnsi"/>
-          <w:spacing w:val="-10"/>
-          <w:kern w:val="28"/>
-          <w:sz w:val="26"/>
-          <w:szCs w:val="26"/>
-        </w:rPr>
-        <w:t xml:space="preserve"> </w:t>
-      </w:r>
-      <w:proofErr w:type="spellStart"/>
-      <w:r>
-        <w:rPr>
-          <w:rFonts w:eastAsiaTheme="majorEastAsia" w:cstheme="minorHAnsi"/>
-          <w:spacing w:val="-10"/>
-          <w:kern w:val="28"/>
-          <w:sz w:val="26"/>
-          <w:szCs w:val="26"/>
-        </w:rPr>
-        <w:t>Neighbors</w:t>
-      </w:r>
-      <w:proofErr w:type="spellEnd"/>
-      <w:r>
-        <w:rPr>
-          <w:rFonts w:eastAsiaTheme="majorEastAsia" w:cstheme="minorHAnsi"/>
-          <w:spacing w:val="-10"/>
-          <w:kern w:val="28"/>
-          <w:sz w:val="26"/>
-          <w:szCs w:val="26"/>
-        </w:rPr>
-        <w:t xml:space="preserve"> (KNN), Random </w:t>
-      </w:r>
-      <w:proofErr w:type="spellStart"/>
-      <w:r>
-        <w:rPr>
-          <w:rFonts w:eastAsiaTheme="majorEastAsia" w:cstheme="minorHAnsi"/>
-          <w:spacing w:val="-10"/>
-          <w:kern w:val="28"/>
-          <w:sz w:val="26"/>
-          <w:szCs w:val="26"/>
-        </w:rPr>
-        <w:t>Forest</w:t>
-      </w:r>
-      <w:proofErr w:type="spellEnd"/>
-      <w:r>
-        <w:rPr>
-          <w:rFonts w:eastAsiaTheme="majorEastAsia" w:cstheme="minorHAnsi"/>
-          <w:spacing w:val="-10"/>
-          <w:kern w:val="28"/>
-          <w:sz w:val="26"/>
-          <w:szCs w:val="26"/>
-        </w:rPr>
-        <w:t xml:space="preserve"> e </w:t>
-      </w:r>
-      <w:proofErr w:type="spellStart"/>
-      <w:r>
-        <w:rPr>
-          <w:rFonts w:eastAsiaTheme="majorEastAsia" w:cstheme="minorHAnsi"/>
-          <w:spacing w:val="-10"/>
-          <w:kern w:val="28"/>
-          <w:sz w:val="26"/>
-          <w:szCs w:val="26"/>
-        </w:rPr>
-        <w:t>Naive</w:t>
-      </w:r>
-      <w:proofErr w:type="spellEnd"/>
-      <w:r>
-        <w:rPr>
-          <w:rFonts w:eastAsiaTheme="majorEastAsia" w:cstheme="minorHAnsi"/>
-          <w:spacing w:val="-10"/>
-          <w:kern w:val="28"/>
-          <w:sz w:val="26"/>
-          <w:szCs w:val="26"/>
-        </w:rPr>
-        <w:t xml:space="preserve"> </w:t>
-      </w:r>
-      <w:proofErr w:type="spellStart"/>
-      <w:r>
-        <w:rPr>
-          <w:rFonts w:eastAsiaTheme="majorEastAsia" w:cstheme="minorHAnsi"/>
-          <w:spacing w:val="-10"/>
-          <w:kern w:val="28"/>
-          <w:sz w:val="26"/>
-          <w:szCs w:val="26"/>
-        </w:rPr>
-        <w:t>Bayes</w:t>
-      </w:r>
-      <w:proofErr w:type="spellEnd"/>
-      <w:r>
-        <w:rPr>
-          <w:rFonts w:eastAsiaTheme="majorEastAsia" w:cstheme="minorHAnsi"/>
-          <w:spacing w:val="-10"/>
-          <w:kern w:val="28"/>
-          <w:sz w:val="26"/>
-          <w:szCs w:val="26"/>
-        </w:rPr>
-        <w:t>. I dati utilizzati includono variabili statistiche sui giocatori come gol, assist, e cartellini, che vengono processati per costruire una Knowledge Base (KB) utile a predire correttamente il ruolo del giocatore.</w:t>
+      <w:r>
+        <w:rPr>
+          <w:rFonts w:eastAsiaTheme="majorEastAsia" w:cstheme="minorHAnsi"/>
+          <w:spacing w:val="-10"/>
+          <w:kern w:val="28"/>
+          <w:sz w:val="26"/>
+          <w:szCs w:val="26"/>
+        </w:rPr>
+        <w:t xml:space="preserve"> si concentra sulla predizione del ruolo dei giocatori, utilizzando dati storici e statistici per apprendere modelli in grado di assegnare un giocatore a una determinata posizione (ad esempio attaccante, centrocampista, difensore). Il modello di apprendimento supervisionato scelto per rappresentare la conoscenza del dominio si basa su tecniche di classificazione come K-Nearest Neighbors (KNN), Random Forest e Naive Bayes. I dati utilizzati includono variabili statistiche sui giocatori come gol, assist, e cartellini, che vengono processati per costruire una Knowledge Base (KB) utile a predire correttamente il ruolo del giocatore.</w:t>
       </w:r>
     </w:p>
     <w:p>
@@ -2894,7 +2122,6 @@
           <w:szCs w:val="26"/>
         </w:rPr>
       </w:pPr>
-      <w:proofErr w:type="spellStart"/>
       <w:r>
         <w:rPr>
           <w:rFonts w:eastAsiaTheme="majorEastAsia" w:cstheme="minorHAnsi"/>
@@ -2907,82 +2134,15 @@
         </w:rPr>
         <w:t>Scikit-Learn</w:t>
       </w:r>
-      <w:proofErr w:type="spellEnd"/>
-      <w:r>
-        <w:rPr>
-          <w:rFonts w:eastAsiaTheme="majorEastAsia" w:cstheme="minorHAnsi"/>
-          <w:spacing w:val="-10"/>
-          <w:kern w:val="28"/>
-          <w:sz w:val="26"/>
-          <w:szCs w:val="26"/>
-        </w:rPr>
-        <w:t xml:space="preserve">: Utilizzato per implementare i modelli di KNN, </w:t>
-      </w:r>
-      <w:proofErr w:type="spellStart"/>
-      <w:r>
-        <w:rPr>
-          <w:rFonts w:eastAsiaTheme="majorEastAsia" w:cstheme="minorHAnsi"/>
-          <w:spacing w:val="-10"/>
-          <w:kern w:val="28"/>
-          <w:sz w:val="26"/>
-          <w:szCs w:val="26"/>
-        </w:rPr>
-        <w:t>Naive</w:t>
-      </w:r>
-      <w:proofErr w:type="spellEnd"/>
-      <w:r>
-        <w:rPr>
-          <w:rFonts w:eastAsiaTheme="majorEastAsia" w:cstheme="minorHAnsi"/>
-          <w:spacing w:val="-10"/>
-          <w:kern w:val="28"/>
-          <w:sz w:val="26"/>
-          <w:szCs w:val="26"/>
-        </w:rPr>
-        <w:t xml:space="preserve"> </w:t>
-      </w:r>
-      <w:proofErr w:type="spellStart"/>
-      <w:r>
-        <w:rPr>
-          <w:rFonts w:eastAsiaTheme="majorEastAsia" w:cstheme="minorHAnsi"/>
-          <w:spacing w:val="-10"/>
-          <w:kern w:val="28"/>
-          <w:sz w:val="26"/>
-          <w:szCs w:val="26"/>
-        </w:rPr>
-        <w:t>Bayes</w:t>
-      </w:r>
-      <w:proofErr w:type="spellEnd"/>
-      <w:r>
-        <w:rPr>
-          <w:rFonts w:eastAsiaTheme="majorEastAsia" w:cstheme="minorHAnsi"/>
-          <w:spacing w:val="-10"/>
-          <w:kern w:val="28"/>
-          <w:sz w:val="26"/>
-          <w:szCs w:val="26"/>
-        </w:rPr>
-        <w:t xml:space="preserve"> e Random </w:t>
-      </w:r>
-      <w:proofErr w:type="spellStart"/>
-      <w:r>
-        <w:rPr>
-          <w:rFonts w:eastAsiaTheme="majorEastAsia" w:cstheme="minorHAnsi"/>
-          <w:spacing w:val="-10"/>
-          <w:kern w:val="28"/>
-          <w:sz w:val="26"/>
-          <w:szCs w:val="26"/>
-        </w:rPr>
-        <w:t>Forest</w:t>
-      </w:r>
-      <w:proofErr w:type="spellEnd"/>
-      <w:r>
-        <w:rPr>
-          <w:rFonts w:eastAsiaTheme="majorEastAsia" w:cstheme="minorHAnsi"/>
-          <w:spacing w:val="-10"/>
-          <w:kern w:val="28"/>
-          <w:sz w:val="26"/>
-          <w:szCs w:val="26"/>
-        </w:rPr>
-        <w:t>.</w:t>
+      <w:r>
+        <w:rPr>
+          <w:rFonts w:eastAsiaTheme="majorEastAsia" w:cstheme="minorHAnsi"/>
+          <w:spacing w:val="-10"/>
+          <w:kern w:val="28"/>
+          <w:sz w:val="26"/>
+          <w:szCs w:val="26"/>
+        </w:rPr>
+        <w:t>: Utilizzato per implementare i modelli di KNN, Naive Bayes e Random Forest.</w:t>
       </w:r>
     </w:p>
     <w:p>
@@ -2999,7 +2159,6 @@
           <w:szCs w:val="26"/>
         </w:rPr>
       </w:pPr>
-      <w:proofErr w:type="spellStart"/>
       <w:r>
         <w:rPr>
           <w:rFonts w:eastAsiaTheme="majorEastAsia" w:cstheme="minorHAnsi"/>
@@ -3012,7 +2171,6 @@
         </w:rPr>
         <w:t>Pandas</w:t>
       </w:r>
-      <w:proofErr w:type="spellEnd"/>
       <w:r>
         <w:rPr>
           <w:rFonts w:eastAsiaTheme="majorEastAsia" w:cstheme="minorHAnsi"/>
@@ -3038,7 +2196,6 @@
           <w:szCs w:val="26"/>
         </w:rPr>
       </w:pPr>
-      <w:proofErr w:type="spellStart"/>
       <w:r>
         <w:rPr>
           <w:rFonts w:eastAsiaTheme="majorEastAsia" w:cstheme="minorHAnsi"/>
@@ -3051,7 +2208,6 @@
         </w:rPr>
         <w:t>NumPy</w:t>
       </w:r>
-      <w:proofErr w:type="spellEnd"/>
       <w:r>
         <w:rPr>
           <w:rFonts w:eastAsiaTheme="majorEastAsia" w:cstheme="minorHAnsi"/>
@@ -3143,139 +2299,7 @@
           <w:sz w:val="26"/>
           <w:szCs w:val="26"/>
         </w:rPr>
-        <w:t>: Sono stati implementati tre diversi modelli di classificazione: K-</w:t>
-      </w:r>
-      <w:proofErr w:type="spellStart"/>
-      <w:r>
-        <w:rPr>
-          <w:rFonts w:eastAsiaTheme="majorEastAsia" w:cstheme="minorHAnsi"/>
-          <w:spacing w:val="-10"/>
-          <w:kern w:val="28"/>
-          <w:sz w:val="26"/>
-          <w:szCs w:val="26"/>
-        </w:rPr>
-        <w:t>Nearest</w:t>
-      </w:r>
-      <w:proofErr w:type="spellEnd"/>
-      <w:r>
-        <w:rPr>
-          <w:rFonts w:eastAsiaTheme="majorEastAsia" w:cstheme="minorHAnsi"/>
-          <w:spacing w:val="-10"/>
-          <w:kern w:val="28"/>
-          <w:sz w:val="26"/>
-          <w:szCs w:val="26"/>
-        </w:rPr>
-        <w:t xml:space="preserve"> </w:t>
-      </w:r>
-      <w:proofErr w:type="spellStart"/>
-      <w:r>
-        <w:rPr>
-          <w:rFonts w:eastAsiaTheme="majorEastAsia" w:cstheme="minorHAnsi"/>
-          <w:spacing w:val="-10"/>
-          <w:kern w:val="28"/>
-          <w:sz w:val="26"/>
-          <w:szCs w:val="26"/>
-        </w:rPr>
-        <w:t>Neighbors</w:t>
-      </w:r>
-      <w:proofErr w:type="spellEnd"/>
-      <w:r>
-        <w:rPr>
-          <w:rFonts w:eastAsiaTheme="majorEastAsia" w:cstheme="minorHAnsi"/>
-          <w:spacing w:val="-10"/>
-          <w:kern w:val="28"/>
-          <w:sz w:val="26"/>
-          <w:szCs w:val="26"/>
-        </w:rPr>
-        <w:t xml:space="preserve">, </w:t>
-      </w:r>
-      <w:proofErr w:type="spellStart"/>
-      <w:r>
-        <w:rPr>
-          <w:rFonts w:eastAsiaTheme="majorEastAsia" w:cstheme="minorHAnsi"/>
-          <w:spacing w:val="-10"/>
-          <w:kern w:val="28"/>
-          <w:sz w:val="26"/>
-          <w:szCs w:val="26"/>
-        </w:rPr>
-        <w:t>Gaussian</w:t>
-      </w:r>
-      <w:proofErr w:type="spellEnd"/>
-      <w:r>
-        <w:rPr>
-          <w:rFonts w:eastAsiaTheme="majorEastAsia" w:cstheme="minorHAnsi"/>
-          <w:spacing w:val="-10"/>
-          <w:kern w:val="28"/>
-          <w:sz w:val="26"/>
-          <w:szCs w:val="26"/>
-        </w:rPr>
-        <w:t xml:space="preserve"> </w:t>
-      </w:r>
-      <w:proofErr w:type="spellStart"/>
-      <w:r>
-        <w:rPr>
-          <w:rFonts w:eastAsiaTheme="majorEastAsia" w:cstheme="minorHAnsi"/>
-          <w:spacing w:val="-10"/>
-          <w:kern w:val="28"/>
-          <w:sz w:val="26"/>
-          <w:szCs w:val="26"/>
-        </w:rPr>
-        <w:t>Naive</w:t>
-      </w:r>
-      <w:proofErr w:type="spellEnd"/>
-      <w:r>
-        <w:rPr>
-          <w:rFonts w:eastAsiaTheme="majorEastAsia" w:cstheme="minorHAnsi"/>
-          <w:spacing w:val="-10"/>
-          <w:kern w:val="28"/>
-          <w:sz w:val="26"/>
-          <w:szCs w:val="26"/>
-        </w:rPr>
-        <w:t xml:space="preserve"> </w:t>
-      </w:r>
-      <w:proofErr w:type="spellStart"/>
-      <w:r>
-        <w:rPr>
-          <w:rFonts w:eastAsiaTheme="majorEastAsia" w:cstheme="minorHAnsi"/>
-          <w:spacing w:val="-10"/>
-          <w:kern w:val="28"/>
-          <w:sz w:val="26"/>
-          <w:szCs w:val="26"/>
-        </w:rPr>
-        <w:t>Bayes</w:t>
-      </w:r>
-      <w:proofErr w:type="spellEnd"/>
-      <w:r>
-        <w:rPr>
-          <w:rFonts w:eastAsiaTheme="majorEastAsia" w:cstheme="minorHAnsi"/>
-          <w:spacing w:val="-10"/>
-          <w:kern w:val="28"/>
-          <w:sz w:val="26"/>
-          <w:szCs w:val="26"/>
-        </w:rPr>
-        <w:t xml:space="preserve"> e Random </w:t>
-      </w:r>
-      <w:proofErr w:type="spellStart"/>
-      <w:r>
-        <w:rPr>
-          <w:rFonts w:eastAsiaTheme="majorEastAsia" w:cstheme="minorHAnsi"/>
-          <w:spacing w:val="-10"/>
-          <w:kern w:val="28"/>
-          <w:sz w:val="26"/>
-          <w:szCs w:val="26"/>
-        </w:rPr>
-        <w:t>Forest</w:t>
-      </w:r>
-      <w:proofErr w:type="spellEnd"/>
-      <w:r>
-        <w:rPr>
-          <w:rFonts w:eastAsiaTheme="majorEastAsia" w:cstheme="minorHAnsi"/>
-          <w:spacing w:val="-10"/>
-          <w:kern w:val="28"/>
-          <w:sz w:val="26"/>
-          <w:szCs w:val="26"/>
-        </w:rPr>
-        <w:t>. Questi modelli sono stati scelti per la loro capacità di gestire dati eterogenei e la loro efficienza in diversi contesti di classificazione.</w:t>
+        <w:t>: Sono stati implementati tre diversi modelli di classificazione: K-Nearest Neighbors, Gaussian Naive Bayes e Random Forest. Questi modelli sono stati scelti per la loro capacità di gestire dati eterogenei e la loro efficienza in diversi contesti di classificazione.</w:t>
       </w:r>
     </w:p>
     <w:p>
@@ -3376,97 +2400,17 @@
           <w:sz w:val="26"/>
           <w:szCs w:val="26"/>
         </w:rPr>
-        <w:t xml:space="preserve">Random </w:t>
-      </w:r>
-      <w:proofErr w:type="spellStart"/>
-      <w:r>
-        <w:rPr>
-          <w:rFonts w:eastAsiaTheme="majorEastAsia" w:cstheme="minorHAnsi"/>
-          <w:b/>
-          <w:bCs/>
-          <w:spacing w:val="-10"/>
-          <w:kern w:val="28"/>
-          <w:sz w:val="26"/>
-          <w:szCs w:val="26"/>
-        </w:rPr>
-        <w:t>Forest</w:t>
-      </w:r>
-      <w:proofErr w:type="spellEnd"/>
-      <w:r>
-        <w:rPr>
-          <w:rFonts w:eastAsiaTheme="majorEastAsia" w:cstheme="minorHAnsi"/>
-          <w:spacing w:val="-10"/>
-          <w:kern w:val="28"/>
-          <w:sz w:val="26"/>
-          <w:szCs w:val="26"/>
-        </w:rPr>
-        <w:t>: Sono stati utilizzati 100 alberi decisionali (</w:t>
-      </w:r>
-      <w:proofErr w:type="spellStart"/>
-      <w:r>
-        <w:rPr>
-          <w:rFonts w:eastAsiaTheme="majorEastAsia" w:cstheme="minorHAnsi"/>
-          <w:spacing w:val="-10"/>
-          <w:kern w:val="28"/>
-          <w:sz w:val="26"/>
-          <w:szCs w:val="26"/>
-        </w:rPr>
-        <w:t>n_estimators</w:t>
-      </w:r>
-      <w:proofErr w:type="spellEnd"/>
-      <w:r>
-        <w:rPr>
-          <w:rFonts w:eastAsiaTheme="majorEastAsia" w:cstheme="minorHAnsi"/>
-          <w:spacing w:val="-10"/>
-          <w:kern w:val="28"/>
-          <w:sz w:val="26"/>
-          <w:szCs w:val="26"/>
-        </w:rPr>
-        <w:t>=100) e una profondità massima (</w:t>
-      </w:r>
-      <w:proofErr w:type="spellStart"/>
-      <w:r>
-        <w:rPr>
-          <w:rFonts w:eastAsiaTheme="majorEastAsia" w:cstheme="minorHAnsi"/>
-          <w:spacing w:val="-10"/>
-          <w:kern w:val="28"/>
-          <w:sz w:val="26"/>
-          <w:szCs w:val="26"/>
-        </w:rPr>
-        <w:t>max_depth</w:t>
-      </w:r>
-      <w:proofErr w:type="spellEnd"/>
-      <w:r>
-        <w:rPr>
-          <w:rFonts w:eastAsiaTheme="majorEastAsia" w:cstheme="minorHAnsi"/>
-          <w:spacing w:val="-10"/>
-          <w:kern w:val="28"/>
-          <w:sz w:val="26"/>
-          <w:szCs w:val="26"/>
-        </w:rPr>
-        <w:t xml:space="preserve">=10) per evitare </w:t>
-      </w:r>
-      <w:proofErr w:type="spellStart"/>
-      <w:r>
-        <w:rPr>
-          <w:rFonts w:eastAsiaTheme="majorEastAsia" w:cstheme="minorHAnsi"/>
-          <w:spacing w:val="-10"/>
-          <w:kern w:val="28"/>
-          <w:sz w:val="26"/>
-          <w:szCs w:val="26"/>
-        </w:rPr>
-        <w:t>overfitting</w:t>
-      </w:r>
-      <w:proofErr w:type="spellEnd"/>
-      <w:r>
-        <w:rPr>
-          <w:rFonts w:eastAsiaTheme="majorEastAsia" w:cstheme="minorHAnsi"/>
-          <w:spacing w:val="-10"/>
-          <w:kern w:val="28"/>
-          <w:sz w:val="26"/>
-          <w:szCs w:val="26"/>
-        </w:rPr>
-        <w:t>.</w:t>
+        <w:t>Random Forest</w:t>
+      </w:r>
+      <w:r>
+        <w:rPr>
+          <w:rFonts w:eastAsiaTheme="majorEastAsia" w:cstheme="minorHAnsi"/>
+          <w:spacing w:val="-10"/>
+          <w:kern w:val="28"/>
+          <w:sz w:val="26"/>
+          <w:szCs w:val="26"/>
+        </w:rPr>
+        <w:t>: Sono stati utilizzati 100 alberi decisionali (n_estimators=100) e una profondità massima (max_depth=10) per evitare overfitting.</w:t>
       </w:r>
     </w:p>
     <w:p>
@@ -3483,7 +2427,6 @@
           <w:szCs w:val="26"/>
         </w:rPr>
       </w:pPr>
-      <w:proofErr w:type="spellStart"/>
       <w:r>
         <w:rPr>
           <w:rFonts w:eastAsiaTheme="majorEastAsia" w:cstheme="minorHAnsi"/>
@@ -3494,136 +2437,17 @@
           <w:sz w:val="26"/>
           <w:szCs w:val="26"/>
         </w:rPr>
-        <w:t>Gaussian</w:t>
-      </w:r>
-      <w:proofErr w:type="spellEnd"/>
-      <w:r>
-        <w:rPr>
-          <w:rFonts w:eastAsiaTheme="majorEastAsia" w:cstheme="minorHAnsi"/>
-          <w:b/>
-          <w:bCs/>
-          <w:spacing w:val="-10"/>
-          <w:kern w:val="28"/>
-          <w:sz w:val="26"/>
-          <w:szCs w:val="26"/>
-        </w:rPr>
-        <w:t xml:space="preserve"> </w:t>
-      </w:r>
-      <w:proofErr w:type="spellStart"/>
-      <w:r>
-        <w:rPr>
-          <w:rFonts w:eastAsiaTheme="majorEastAsia" w:cstheme="minorHAnsi"/>
-          <w:b/>
-          <w:bCs/>
-          <w:spacing w:val="-10"/>
-          <w:kern w:val="28"/>
-          <w:sz w:val="26"/>
-          <w:szCs w:val="26"/>
-        </w:rPr>
-        <w:t>Naive</w:t>
-      </w:r>
-      <w:proofErr w:type="spellEnd"/>
-      <w:r>
-        <w:rPr>
-          <w:rFonts w:eastAsiaTheme="majorEastAsia" w:cstheme="minorHAnsi"/>
-          <w:b/>
-          <w:bCs/>
-          <w:spacing w:val="-10"/>
-          <w:kern w:val="28"/>
-          <w:sz w:val="26"/>
-          <w:szCs w:val="26"/>
-        </w:rPr>
-        <w:t xml:space="preserve"> </w:t>
-      </w:r>
-      <w:proofErr w:type="spellStart"/>
-      <w:r>
-        <w:rPr>
-          <w:rFonts w:eastAsiaTheme="majorEastAsia" w:cstheme="minorHAnsi"/>
-          <w:b/>
-          <w:bCs/>
-          <w:spacing w:val="-10"/>
-          <w:kern w:val="28"/>
-          <w:sz w:val="26"/>
-          <w:szCs w:val="26"/>
-        </w:rPr>
-        <w:t>Bayes</w:t>
-      </w:r>
-      <w:proofErr w:type="spellEnd"/>
-      <w:r>
-        <w:rPr>
-          <w:rFonts w:eastAsiaTheme="majorEastAsia" w:cstheme="minorHAnsi"/>
-          <w:spacing w:val="-10"/>
-          <w:kern w:val="28"/>
-          <w:sz w:val="26"/>
-          <w:szCs w:val="26"/>
-        </w:rPr>
-        <w:t xml:space="preserve">: Per il modello </w:t>
-      </w:r>
-      <w:proofErr w:type="spellStart"/>
-      <w:r>
-        <w:rPr>
-          <w:rFonts w:eastAsiaTheme="majorEastAsia" w:cstheme="minorHAnsi"/>
-          <w:spacing w:val="-10"/>
-          <w:kern w:val="28"/>
-          <w:sz w:val="26"/>
-          <w:szCs w:val="26"/>
-        </w:rPr>
-        <w:t>Naive</w:t>
-      </w:r>
-      <w:proofErr w:type="spellEnd"/>
-      <w:r>
-        <w:rPr>
-          <w:rFonts w:eastAsiaTheme="majorEastAsia" w:cstheme="minorHAnsi"/>
-          <w:spacing w:val="-10"/>
-          <w:kern w:val="28"/>
-          <w:sz w:val="26"/>
-          <w:szCs w:val="26"/>
-        </w:rPr>
-        <w:t xml:space="preserve"> </w:t>
-      </w:r>
-      <w:proofErr w:type="spellStart"/>
-      <w:r>
-        <w:rPr>
-          <w:rFonts w:eastAsiaTheme="majorEastAsia" w:cstheme="minorHAnsi"/>
-          <w:spacing w:val="-10"/>
-          <w:kern w:val="28"/>
-          <w:sz w:val="26"/>
-          <w:szCs w:val="26"/>
-        </w:rPr>
-        <w:t>Bayes</w:t>
-      </w:r>
-      <w:proofErr w:type="spellEnd"/>
-      <w:r>
-        <w:rPr>
-          <w:rFonts w:eastAsiaTheme="majorEastAsia" w:cstheme="minorHAnsi"/>
-          <w:spacing w:val="-10"/>
-          <w:kern w:val="28"/>
-          <w:sz w:val="26"/>
-          <w:szCs w:val="26"/>
-        </w:rPr>
-        <w:t xml:space="preserve">, è stato utilizzato il modello standard di </w:t>
-      </w:r>
-      <w:proofErr w:type="spellStart"/>
-      <w:r>
-        <w:rPr>
-          <w:rFonts w:eastAsiaTheme="majorEastAsia" w:cstheme="minorHAnsi"/>
-          <w:spacing w:val="-10"/>
-          <w:kern w:val="28"/>
-          <w:sz w:val="26"/>
-          <w:szCs w:val="26"/>
-        </w:rPr>
-        <w:t>Scikit-Learn</w:t>
-      </w:r>
-      <w:proofErr w:type="spellEnd"/>
-      <w:r>
-        <w:rPr>
-          <w:rFonts w:eastAsiaTheme="majorEastAsia" w:cstheme="minorHAnsi"/>
-          <w:spacing w:val="-10"/>
-          <w:kern w:val="28"/>
-          <w:sz w:val="26"/>
-          <w:szCs w:val="26"/>
-        </w:rPr>
-        <w:t xml:space="preserve"> senza ulteriori ottimizzazioni.</w:t>
+        <w:t>Gaussian Naive Bayes</w:t>
+      </w:r>
+      <w:r>
+        <w:rPr>
+          <w:rFonts w:eastAsiaTheme="majorEastAsia" w:cstheme="minorHAnsi"/>
+          <w:spacing w:val="-10"/>
+          <w:kern w:val="28"/>
+          <w:sz w:val="26"/>
+          <w:szCs w:val="26"/>
+        </w:rPr>
+        <w:t>: Per il modello Naive Bayes, è stato utilizzato il modello standard di Scikit-Learn senza ulteriori ottimizzazioni.</w:t>
       </w:r>
     </w:p>
     <w:p>
@@ -3640,7 +2464,6 @@
           <w:szCs w:val="26"/>
         </w:rPr>
       </w:pPr>
-      <w:proofErr w:type="spellStart"/>
       <w:r>
         <w:rPr>
           <w:rFonts w:eastAsiaTheme="majorEastAsia" w:cstheme="minorHAnsi"/>
@@ -3652,74 +2475,17 @@
           <w:szCs w:val="26"/>
         </w:rPr>
         <w:lastRenderedPageBreak/>
-        <w:t>Preprocessing</w:t>
-      </w:r>
-      <w:proofErr w:type="spellEnd"/>
-      <w:r>
-        <w:rPr>
-          <w:rFonts w:eastAsiaTheme="majorEastAsia" w:cstheme="minorHAnsi"/>
-          <w:b/>
-          <w:bCs/>
-          <w:spacing w:val="-10"/>
-          <w:kern w:val="28"/>
-          <w:sz w:val="26"/>
-          <w:szCs w:val="26"/>
-        </w:rPr>
-        <w:t xml:space="preserve"> Aggiuntivo</w:t>
-      </w:r>
-      <w:r>
-        <w:rPr>
-          <w:rFonts w:eastAsiaTheme="majorEastAsia" w:cstheme="minorHAnsi"/>
-          <w:spacing w:val="-10"/>
-          <w:kern w:val="28"/>
-          <w:sz w:val="26"/>
-          <w:szCs w:val="26"/>
-        </w:rPr>
-        <w:t xml:space="preserve">: Prima dell'addestramento, i dati sono stati normalizzati usando </w:t>
-      </w:r>
-      <w:proofErr w:type="spellStart"/>
-      <w:r>
-        <w:rPr>
-          <w:rFonts w:eastAsiaTheme="majorEastAsia" w:cstheme="minorHAnsi"/>
-          <w:spacing w:val="-10"/>
-          <w:kern w:val="28"/>
-          <w:sz w:val="26"/>
-          <w:szCs w:val="26"/>
-        </w:rPr>
-        <w:t>StandardScaler</w:t>
-      </w:r>
-      <w:proofErr w:type="spellEnd"/>
-      <w:r>
-        <w:rPr>
-          <w:rFonts w:eastAsiaTheme="majorEastAsia" w:cstheme="minorHAnsi"/>
-          <w:spacing w:val="-10"/>
-          <w:kern w:val="28"/>
-          <w:sz w:val="26"/>
-          <w:szCs w:val="26"/>
-        </w:rPr>
-        <w:t xml:space="preserve">, e le variabili categoriali sono state codificate tramite One-Hot </w:t>
-      </w:r>
-      <w:proofErr w:type="spellStart"/>
-      <w:r>
-        <w:rPr>
-          <w:rFonts w:eastAsiaTheme="majorEastAsia" w:cstheme="minorHAnsi"/>
-          <w:spacing w:val="-10"/>
-          <w:kern w:val="28"/>
-          <w:sz w:val="26"/>
-          <w:szCs w:val="26"/>
-        </w:rPr>
-        <w:t>Encoding</w:t>
-      </w:r>
-      <w:proofErr w:type="spellEnd"/>
-      <w:r>
-        <w:rPr>
-          <w:rFonts w:eastAsiaTheme="majorEastAsia" w:cstheme="minorHAnsi"/>
-          <w:spacing w:val="-10"/>
-          <w:kern w:val="28"/>
-          <w:sz w:val="26"/>
-          <w:szCs w:val="26"/>
-        </w:rPr>
-        <w:t>.</w:t>
+        <w:t>Preprocessing Aggiuntivo</w:t>
+      </w:r>
+      <w:r>
+        <w:rPr>
+          <w:rFonts w:eastAsiaTheme="majorEastAsia" w:cstheme="minorHAnsi"/>
+          <w:spacing w:val="-10"/>
+          <w:kern w:val="28"/>
+          <w:sz w:val="26"/>
+          <w:szCs w:val="26"/>
+        </w:rPr>
+        <w:t>: Prima dell'addestramento, i dati sono stati normalizzati usando StandardScaler, e le variabili categoriali sono state codificate tramite One-Hot Encoding.</w:t>
       </w:r>
     </w:p>
     <w:p>
@@ -3782,7 +2548,6 @@
           <w:szCs w:val="26"/>
         </w:rPr>
       </w:pPr>
-      <w:proofErr w:type="spellStart"/>
       <w:r>
         <w:rPr>
           <w:rFonts w:eastAsiaTheme="majorEastAsia" w:cstheme="minorHAnsi"/>
@@ -3795,7 +2560,6 @@
         </w:rPr>
         <w:t>Accuracy</w:t>
       </w:r>
-      <w:proofErr w:type="spellEnd"/>
       <w:r>
         <w:rPr>
           <w:rFonts w:eastAsiaTheme="majorEastAsia" w:cstheme="minorHAnsi"/>
@@ -4049,20 +2813,8 @@
           <w:sz w:val="26"/>
           <w:szCs w:val="26"/>
         </w:rPr>
-        <w:t xml:space="preserve">er quanto riguarda il </w:t>
-      </w:r>
-      <w:proofErr w:type="spellStart"/>
-      <w:r>
-        <w:rPr>
-          <w:rFonts w:eastAsiaTheme="majorEastAsia" w:cstheme="minorHAnsi"/>
-          <w:spacing w:val="-10"/>
-          <w:kern w:val="28"/>
-          <w:sz w:val="26"/>
-          <w:szCs w:val="26"/>
-        </w:rPr>
-        <w:t>Gaussian</w:t>
-      </w:r>
-      <w:proofErr w:type="spellEnd"/>
+        <w:t>er quanto riguarda il Gaussian</w:t>
+      </w:r>
       <w:r>
         <w:rPr>
           <w:rFonts w:eastAsiaTheme="majorEastAsia" w:cstheme="minorHAnsi"/>
@@ -4073,40 +2825,16 @@
         </w:rPr>
         <w:t xml:space="preserve"> </w:t>
       </w:r>
-      <w:proofErr w:type="spellStart"/>
-      <w:r>
-        <w:rPr>
-          <w:rFonts w:eastAsiaTheme="majorEastAsia" w:cstheme="minorHAnsi"/>
-          <w:spacing w:val="-10"/>
-          <w:kern w:val="28"/>
-          <w:sz w:val="26"/>
-          <w:szCs w:val="26"/>
-        </w:rPr>
-        <w:t>Naive</w:t>
-      </w:r>
-      <w:proofErr w:type="spellEnd"/>
-      <w:r>
-        <w:rPr>
-          <w:rFonts w:eastAsiaTheme="majorEastAsia" w:cstheme="minorHAnsi"/>
-          <w:spacing w:val="-10"/>
-          <w:kern w:val="28"/>
-          <w:sz w:val="26"/>
-          <w:szCs w:val="26"/>
-        </w:rPr>
-        <w:t xml:space="preserve"> </w:t>
-      </w:r>
-      <w:proofErr w:type="spellStart"/>
-      <w:r>
-        <w:rPr>
-          <w:rFonts w:eastAsiaTheme="majorEastAsia" w:cstheme="minorHAnsi"/>
-          <w:spacing w:val="-10"/>
-          <w:kern w:val="28"/>
-          <w:sz w:val="26"/>
-          <w:szCs w:val="26"/>
-        </w:rPr>
-        <w:t>Bayes</w:t>
-      </w:r>
-      <w:proofErr w:type="spellEnd"/>
+      <w:r>
+        <w:rPr>
+          <w:rFonts w:eastAsiaTheme="majorEastAsia" w:cstheme="minorHAnsi"/>
+          <w:spacing w:val="-10"/>
+          <w:kern w:val="28"/>
+          <w:sz w:val="26"/>
+          <w:szCs w:val="26"/>
+        </w:rPr>
+        <w:t>Naive Bayes</w:t>
+      </w:r>
       <w:r>
         <w:rPr>
           <w:rFonts w:eastAsiaTheme="majorEastAsia" w:cstheme="minorHAnsi"/>
@@ -4205,29 +2933,7 @@
           <w:szCs w:val="26"/>
         </w:rPr>
         <w:lastRenderedPageBreak/>
-        <w:t xml:space="preserve">Infine, per quanto riguarda il Random </w:t>
-      </w:r>
-      <w:proofErr w:type="spellStart"/>
-      <w:r>
-        <w:rPr>
-          <w:rFonts w:eastAsiaTheme="majorEastAsia" w:cstheme="minorHAnsi"/>
-          <w:spacing w:val="-10"/>
-          <w:kern w:val="28"/>
-          <w:sz w:val="26"/>
-          <w:szCs w:val="26"/>
-        </w:rPr>
-        <w:t>Forest</w:t>
-      </w:r>
-      <w:proofErr w:type="spellEnd"/>
-      <w:r>
-        <w:rPr>
-          <w:rFonts w:eastAsiaTheme="majorEastAsia" w:cstheme="minorHAnsi"/>
-          <w:spacing w:val="-10"/>
-          <w:kern w:val="28"/>
-          <w:sz w:val="26"/>
-          <w:szCs w:val="26"/>
-        </w:rPr>
-        <w:t>:</w:t>
+        <w:t>Infine, per quanto riguarda il Random Forest:</w:t>
       </w:r>
     </w:p>
     <w:p>
@@ -4326,20 +3032,8 @@
           <w:sz w:val="26"/>
           <w:szCs w:val="26"/>
         </w:rPr>
-        <w:t xml:space="preserve">Random </w:t>
-      </w:r>
-      <w:proofErr w:type="spellStart"/>
-      <w:r>
-        <w:rPr>
-          <w:rFonts w:eastAsiaTheme="majorEastAsia" w:cstheme="minorHAnsi"/>
-          <w:spacing w:val="-10"/>
-          <w:kern w:val="28"/>
-          <w:sz w:val="26"/>
-          <w:szCs w:val="26"/>
-        </w:rPr>
-        <w:t>Forest</w:t>
-      </w:r>
-      <w:proofErr w:type="spellEnd"/>
+        <w:t>Random Forest</w:t>
+      </w:r>
       <w:r>
         <w:rPr>
           <w:rFonts w:eastAsiaTheme="majorEastAsia" w:cstheme="minorHAnsi"/>
@@ -4368,7 +3062,17 @@
           <w:sz w:val="26"/>
           <w:szCs w:val="26"/>
         </w:rPr>
-        <w:t>. Ad esempio:</w:t>
+        <w:t xml:space="preserve">. </w:t>
+      </w:r>
+      <w:r>
+        <w:rPr>
+          <w:rFonts w:eastAsiaTheme="majorEastAsia" w:cstheme="minorHAnsi"/>
+          <w:spacing w:val="-10"/>
+          <w:kern w:val="28"/>
+          <w:sz w:val="26"/>
+          <w:szCs w:val="26"/>
+        </w:rPr>
+        <w:t>Un esempio di utilizzo è il seguente:</w:t>
       </w:r>
     </w:p>
     <w:p>
@@ -4567,31 +3271,7 @@
           <w:szCs w:val="26"/>
           <w:lang w:eastAsia="it-IT"/>
         </w:rPr>
-        <w:t>Il modulo di clustering esplora la segmentazione dei giocatori in gruppi omogenei basati su caratteristiche simili. Nel progetto, è stato utilizzato principalmente l'algoritmo di clustering K-</w:t>
-      </w:r>
-      <w:proofErr w:type="spellStart"/>
-      <w:r>
-        <w:rPr>
-          <w:rFonts w:eastAsia="Times New Roman" w:cstheme="minorHAnsi"/>
-          <w:color w:val="auto"/>
-          <w:spacing w:val="0"/>
-          <w:sz w:val="26"/>
-          <w:szCs w:val="26"/>
-          <w:lang w:eastAsia="it-IT"/>
-        </w:rPr>
-        <w:t>means</w:t>
-      </w:r>
-      <w:proofErr w:type="spellEnd"/>
-      <w:r>
-        <w:rPr>
-          <w:rFonts w:eastAsia="Times New Roman" w:cstheme="minorHAnsi"/>
-          <w:color w:val="auto"/>
-          <w:spacing w:val="0"/>
-          <w:sz w:val="26"/>
-          <w:szCs w:val="26"/>
-          <w:lang w:eastAsia="it-IT"/>
-        </w:rPr>
-        <w:t xml:space="preserve"> per identificare gruppi di giocatori con attributi comuni come prestazioni, posizione e stile di gioco. Questo approccio consente di scoprire pattern nascosti e strutture nei dati, facilitando una comprensione più profonda delle relazioni tra i giocatori. L'analisi esplorativa dei dati e l'interpretazione dei risultati del clustering aiutano a ottenere insight significativi sulle caratteristiche dei giocatori.</w:t>
+        <w:t>Il modulo di clustering esplora la segmentazione dei giocatori in gruppi omogenei basati su caratteristiche simili. Nel progetto, è stato utilizzato principalmente l'algoritmo di clustering K-means per identificare gruppi di giocatori con attributi comuni come prestazioni, posizione e stile di gioco. Questo approccio consente di scoprire pattern nascosti e strutture nei dati, facilitando una comprensione più profonda delle relazioni tra i giocatori. L'analisi esplorativa dei dati e l'interpretazione dei risultati del clustering aiutano a ottenere insight significativi sulle caratteristiche dei giocatori.</w:t>
       </w:r>
     </w:p>
     <w:p>
@@ -4719,49 +3399,16 @@
           <w:szCs w:val="26"/>
           <w:lang w:eastAsia="it-IT"/>
         </w:rPr>
-        <w:t>K-</w:t>
-      </w:r>
-      <w:proofErr w:type="spellStart"/>
+        <w:t>K-means</w:t>
+      </w:r>
       <w:r>
         <w:rPr>
           <w:rFonts w:eastAsia="Times New Roman" w:cstheme="minorHAnsi"/>
-          <w:b/>
-          <w:bCs/>
           <w:sz w:val="26"/>
           <w:szCs w:val="26"/>
           <w:lang w:eastAsia="it-IT"/>
         </w:rPr>
-        <w:t>means</w:t>
-      </w:r>
-      <w:proofErr w:type="spellEnd"/>
-      <w:r>
-        <w:rPr>
-          <w:rFonts w:eastAsia="Times New Roman" w:cstheme="minorHAnsi"/>
-          <w:sz w:val="26"/>
-          <w:szCs w:val="26"/>
-          <w:lang w:eastAsia="it-IT"/>
-        </w:rPr>
-        <w:t>: Un algoritmo di clustering centrato, che raggruppa i giocatori in base alla distanza euclidea rispetto ai centri di cluster. K-</w:t>
-      </w:r>
-      <w:proofErr w:type="spellStart"/>
-      <w:r>
-        <w:rPr>
-          <w:rFonts w:eastAsia="Times New Roman" w:cstheme="minorHAnsi"/>
-          <w:sz w:val="26"/>
-          <w:szCs w:val="26"/>
-          <w:lang w:eastAsia="it-IT"/>
-        </w:rPr>
-        <w:t>means</w:t>
-      </w:r>
-      <w:proofErr w:type="spellEnd"/>
-      <w:r>
-        <w:rPr>
-          <w:rFonts w:eastAsia="Times New Roman" w:cstheme="minorHAnsi"/>
-          <w:sz w:val="26"/>
-          <w:szCs w:val="26"/>
-          <w:lang w:eastAsia="it-IT"/>
-        </w:rPr>
-        <w:t xml:space="preserve"> è stato scelto per la sua semplicità e l'efficacia nel fornire una prima segmentazione dei dati.</w:t>
+        <w:t>: Un algoritmo di clustering centrato, che raggruppa i giocatori in base alla distanza euclidea rispetto ai centri di cluster. K-means è stato scelto per la sua semplicità e l'efficacia nel fornire una prima segmentazione dei dati.</w:t>
       </w:r>
     </w:p>
     <w:p>
@@ -4846,49 +3493,16 @@
           <w:szCs w:val="26"/>
           <w:lang w:eastAsia="it-IT"/>
         </w:rPr>
-        <w:t>Numero di cluster in K-</w:t>
-      </w:r>
-      <w:proofErr w:type="spellStart"/>
+        <w:t>Numero di cluster in K-means</w:t>
+      </w:r>
       <w:r>
         <w:rPr>
           <w:rFonts w:eastAsia="Times New Roman" w:cstheme="minorHAnsi"/>
-          <w:b/>
-          <w:bCs/>
           <w:sz w:val="26"/>
           <w:szCs w:val="26"/>
           <w:lang w:eastAsia="it-IT"/>
         </w:rPr>
-        <w:t>means</w:t>
-      </w:r>
-      <w:proofErr w:type="spellEnd"/>
-      <w:r>
-        <w:rPr>
-          <w:rFonts w:eastAsia="Times New Roman" w:cstheme="minorHAnsi"/>
-          <w:sz w:val="26"/>
-          <w:szCs w:val="26"/>
-          <w:lang w:eastAsia="it-IT"/>
-        </w:rPr>
-        <w:t>: Dopo un'analisi esplorativa iniziale, il valore di K è stato scelto in base al metodo "</w:t>
-      </w:r>
-      <w:proofErr w:type="spellStart"/>
-      <w:r>
-        <w:rPr>
-          <w:rFonts w:eastAsia="Times New Roman" w:cstheme="minorHAnsi"/>
-          <w:sz w:val="26"/>
-          <w:szCs w:val="26"/>
-          <w:lang w:eastAsia="it-IT"/>
-        </w:rPr>
-        <w:t>elbow</w:t>
-      </w:r>
-      <w:proofErr w:type="spellEnd"/>
-      <w:r>
-        <w:rPr>
-          <w:rFonts w:eastAsia="Times New Roman" w:cstheme="minorHAnsi"/>
-          <w:sz w:val="26"/>
-          <w:szCs w:val="26"/>
-          <w:lang w:eastAsia="it-IT"/>
-        </w:rPr>
-        <w:t>", che suggerisce il numero ottimale di cluster per minimizzare la somma delle distanze all'interno dei cluster.</w:t>
+        <w:t>: Dopo un'analisi esplorativa iniziale, il valore di K è stato scelto in base al metodo "elbow", che suggerisce il numero ottimale di cluster per minimizzare la somma delle distanze all'interno dei cluster.</w:t>
       </w:r>
     </w:p>
     <w:p>
@@ -5001,31 +3615,7 @@
           <w:szCs w:val="26"/>
           <w:lang w:eastAsia="it-IT"/>
         </w:rPr>
-        <w:t>La valutazione del clustering è stata basata sull'analisi qualitativa dei gruppi di giocatori ottenuti con K-</w:t>
-      </w:r>
-      <w:proofErr w:type="spellStart"/>
-      <w:r>
-        <w:rPr>
-          <w:rFonts w:asciiTheme="minorHAnsi" w:eastAsia="Times New Roman" w:hAnsiTheme="minorHAnsi" w:cstheme="minorHAnsi"/>
-          <w:spacing w:val="0"/>
-          <w:kern w:val="0"/>
-          <w:sz w:val="26"/>
-          <w:szCs w:val="26"/>
-          <w:lang w:eastAsia="it-IT"/>
-        </w:rPr>
-        <w:t>means</w:t>
-      </w:r>
-      <w:proofErr w:type="spellEnd"/>
-      <w:r>
-        <w:rPr>
-          <w:rFonts w:asciiTheme="minorHAnsi" w:eastAsia="Times New Roman" w:hAnsiTheme="minorHAnsi" w:cstheme="minorHAnsi"/>
-          <w:spacing w:val="0"/>
-          <w:kern w:val="0"/>
-          <w:sz w:val="26"/>
-          <w:szCs w:val="26"/>
-          <w:lang w:eastAsia="it-IT"/>
-        </w:rPr>
-        <w:t>. I risultati hanno rivelato cluster distinti che rappresentano gruppi omogenei di giocatori con attributi simili.</w:t>
+        <w:t>La valutazione del clustering è stata basata sull'analisi qualitativa dei gruppi di giocatori ottenuti con K-means. I risultati hanno rivelato cluster distinti che rappresentano gruppi omogenei di giocatori con attributi simili.</w:t>
       </w:r>
     </w:p>
     <w:p>
@@ -5208,31 +3798,7 @@
           <w:sz w:val="26"/>
           <w:szCs w:val="26"/>
         </w:rPr>
-        <w:t xml:space="preserve">Il modulo di raccomandazione dei giocatori del progetto </w:t>
-      </w:r>
-      <w:proofErr w:type="spellStart"/>
-      <w:r>
-        <w:rPr>
-          <w:rFonts w:eastAsiaTheme="majorEastAsia" w:cstheme="minorHAnsi"/>
-          <w:color w:val="auto"/>
-          <w:spacing w:val="-10"/>
-          <w:kern w:val="28"/>
-          <w:sz w:val="26"/>
-          <w:szCs w:val="26"/>
-        </w:rPr>
-        <w:t>FootballPlayers</w:t>
-      </w:r>
-      <w:proofErr w:type="spellEnd"/>
-      <w:r>
-        <w:rPr>
-          <w:rFonts w:eastAsiaTheme="majorEastAsia" w:cstheme="minorHAnsi"/>
-          <w:color w:val="auto"/>
-          <w:spacing w:val="-10"/>
-          <w:kern w:val="28"/>
-          <w:sz w:val="26"/>
-          <w:szCs w:val="26"/>
-        </w:rPr>
-        <w:t xml:space="preserve"> suggerisce calciatori in base ai dati forniti dall'utente, sfruttando le statistiche dei giocatori e le informazioni storiche. Il sistema utilizza la </w:t>
+        <w:t xml:space="preserve">Il modulo di raccomandazione dei giocatori del progetto FootballPlayers suggerisce calciatori in base ai dati forniti dall'utente, sfruttando le statistiche dei giocatori e le informazioni storiche. Il sistema utilizza la </w:t>
       </w:r>
       <w:r>
         <w:rPr>
@@ -5256,31 +3822,7 @@
           <w:sz w:val="26"/>
           <w:szCs w:val="26"/>
         </w:rPr>
-        <w:t xml:space="preserve"> per calcolare la similarità tra i giocatori. Questa metrica consente di misurare quanto due profili di giocatori siano simili tra loro, basandosi su attributi come gol segnati, assist, cartellini e ruoli. La Knowledge Base (KB) è costituita dal dataset </w:t>
-      </w:r>
-      <w:proofErr w:type="spellStart"/>
-      <w:r>
-        <w:rPr>
-          <w:rFonts w:eastAsiaTheme="majorEastAsia" w:cstheme="minorHAnsi"/>
-          <w:color w:val="auto"/>
-          <w:spacing w:val="-10"/>
-          <w:kern w:val="28"/>
-          <w:sz w:val="26"/>
-          <w:szCs w:val="26"/>
-        </w:rPr>
-        <w:t>pre</w:t>
-      </w:r>
-      <w:proofErr w:type="spellEnd"/>
-      <w:r>
-        <w:rPr>
-          <w:rFonts w:eastAsiaTheme="majorEastAsia" w:cstheme="minorHAnsi"/>
-          <w:color w:val="auto"/>
-          <w:spacing w:val="-10"/>
-          <w:kern w:val="28"/>
-          <w:sz w:val="26"/>
-          <w:szCs w:val="26"/>
-        </w:rPr>
-        <w:t>-elaborato dei giocatori, che include le statistiche rilevanti per la raccomandazione. Questo approccio consente di fornire suggerimenti personalizzati e pertinenti, migliorando la precisione delle raccomandazioni.</w:t>
+        <w:t xml:space="preserve"> per calcolare la similarità tra i giocatori. Questa metrica consente di misurare quanto due profili di giocatori siano simili tra loro, basandosi su attributi come gol segnati, assist, cartellini e ruoli. La Knowledge Base (KB) è costituita dal dataset pre-elaborato dei giocatori, che include le statistiche rilevanti per la raccomandazione. Questo approccio consente di fornire suggerimenti personalizzati e pertinenti, migliorando la precisione delle raccomandazioni.</w:t>
       </w:r>
     </w:p>
     <w:p>
@@ -5365,63 +3907,7 @@
           <w:sz w:val="26"/>
           <w:szCs w:val="26"/>
         </w:rPr>
-        <w:t xml:space="preserve"> Utilizzata per calcolare la similarità tra i giocatori basata sui loro attributi. La distanza del coseno è implementata tramite la funzione </w:t>
-      </w:r>
-      <w:proofErr w:type="spellStart"/>
-      <w:r>
-        <w:rPr>
-          <w:rFonts w:eastAsiaTheme="majorEastAsia" w:cstheme="minorHAnsi"/>
-          <w:spacing w:val="-10"/>
-          <w:kern w:val="28"/>
-          <w:sz w:val="26"/>
-          <w:szCs w:val="26"/>
-        </w:rPr>
-        <w:t>cosine_similarity</w:t>
-      </w:r>
-      <w:proofErr w:type="spellEnd"/>
-      <w:r>
-        <w:rPr>
-          <w:rFonts w:eastAsiaTheme="majorEastAsia" w:cstheme="minorHAnsi"/>
-          <w:spacing w:val="-10"/>
-          <w:kern w:val="28"/>
-          <w:sz w:val="26"/>
-          <w:szCs w:val="26"/>
-        </w:rPr>
-        <w:t xml:space="preserve"> di </w:t>
-      </w:r>
-      <w:proofErr w:type="spellStart"/>
-      <w:proofErr w:type="gramStart"/>
-      <w:r>
-        <w:rPr>
-          <w:rFonts w:eastAsiaTheme="majorEastAsia" w:cstheme="minorHAnsi"/>
-          <w:spacing w:val="-10"/>
-          <w:kern w:val="28"/>
-          <w:sz w:val="26"/>
-          <w:szCs w:val="26"/>
-        </w:rPr>
-        <w:t>sklearn.metrics</w:t>
-      </w:r>
-      <w:proofErr w:type="gramEnd"/>
-      <w:r>
-        <w:rPr>
-          <w:rFonts w:eastAsiaTheme="majorEastAsia" w:cstheme="minorHAnsi"/>
-          <w:spacing w:val="-10"/>
-          <w:kern w:val="28"/>
-          <w:sz w:val="26"/>
-          <w:szCs w:val="26"/>
-        </w:rPr>
-        <w:t>.pairwise</w:t>
-      </w:r>
-      <w:proofErr w:type="spellEnd"/>
-      <w:r>
-        <w:rPr>
-          <w:rFonts w:eastAsiaTheme="majorEastAsia" w:cstheme="minorHAnsi"/>
-          <w:spacing w:val="-10"/>
-          <w:kern w:val="28"/>
-          <w:sz w:val="26"/>
-          <w:szCs w:val="26"/>
-        </w:rPr>
-        <w:t>.</w:t>
+        <w:t xml:space="preserve"> Utilizzata per calcolare la similarità tra i giocatori basata sui loro attributi. La distanza del coseno è implementata tramite la funzione cosine_similarity di sklearn.metrics.pairwise.</w:t>
       </w:r>
     </w:p>
     <w:p>
@@ -5438,7 +3924,6 @@
           <w:szCs w:val="26"/>
         </w:rPr>
       </w:pPr>
-      <w:proofErr w:type="spellStart"/>
       <w:r>
         <w:rPr>
           <w:rFonts w:eastAsiaTheme="majorEastAsia" w:cstheme="minorHAnsi"/>
@@ -5449,46 +3934,7 @@
           <w:sz w:val="26"/>
           <w:szCs w:val="26"/>
         </w:rPr>
-        <w:t>Pandas</w:t>
-      </w:r>
-      <w:proofErr w:type="spellEnd"/>
-      <w:r>
-        <w:rPr>
-          <w:rFonts w:eastAsiaTheme="majorEastAsia" w:cstheme="minorHAnsi"/>
-          <w:b/>
-          <w:bCs/>
-          <w:spacing w:val="-10"/>
-          <w:kern w:val="28"/>
-          <w:sz w:val="26"/>
-          <w:szCs w:val="26"/>
-        </w:rPr>
-        <w:t xml:space="preserve"> e </w:t>
-      </w:r>
-      <w:proofErr w:type="spellStart"/>
-      <w:r>
-        <w:rPr>
-          <w:rFonts w:eastAsiaTheme="majorEastAsia" w:cstheme="minorHAnsi"/>
-          <w:b/>
-          <w:bCs/>
-          <w:spacing w:val="-10"/>
-          <w:kern w:val="28"/>
-          <w:sz w:val="26"/>
-          <w:szCs w:val="26"/>
-        </w:rPr>
-        <w:t>NumPy</w:t>
-      </w:r>
-      <w:proofErr w:type="spellEnd"/>
-      <w:r>
-        <w:rPr>
-          <w:rFonts w:eastAsiaTheme="majorEastAsia" w:cstheme="minorHAnsi"/>
-          <w:b/>
-          <w:bCs/>
-          <w:spacing w:val="-10"/>
-          <w:kern w:val="28"/>
-          <w:sz w:val="26"/>
-          <w:szCs w:val="26"/>
-        </w:rPr>
-        <w:t>:</w:t>
+        <w:t>Pandas e NumPy:</w:t>
       </w:r>
       <w:r>
         <w:rPr>
@@ -5515,7 +3961,6 @@
           <w:szCs w:val="26"/>
         </w:rPr>
       </w:pPr>
-      <w:proofErr w:type="spellStart"/>
       <w:r>
         <w:rPr>
           <w:rFonts w:eastAsiaTheme="majorEastAsia" w:cstheme="minorHAnsi"/>
@@ -5526,20 +3971,7 @@
           <w:sz w:val="26"/>
           <w:szCs w:val="26"/>
         </w:rPr>
-        <w:t>Scikit-Learn</w:t>
-      </w:r>
-      <w:proofErr w:type="spellEnd"/>
-      <w:r>
-        <w:rPr>
-          <w:rFonts w:eastAsiaTheme="majorEastAsia" w:cstheme="minorHAnsi"/>
-          <w:b/>
-          <w:bCs/>
-          <w:spacing w:val="-10"/>
-          <w:kern w:val="28"/>
-          <w:sz w:val="26"/>
-          <w:szCs w:val="26"/>
-        </w:rPr>
-        <w:t>:</w:t>
+        <w:t>Scikit-Learn:</w:t>
       </w:r>
       <w:r>
         <w:rPr>
@@ -5680,57 +4112,7 @@
           <w:sz w:val="26"/>
           <w:szCs w:val="26"/>
         </w:rPr>
-        <w:t xml:space="preserve">: I dati dell'utente e dei giocatori sono stati normalizzati utilizzando la funzione </w:t>
-      </w:r>
-      <w:proofErr w:type="spellStart"/>
-      <w:proofErr w:type="gramStart"/>
-      <w:r>
-        <w:rPr>
-          <w:rFonts w:eastAsiaTheme="majorEastAsia" w:cstheme="minorHAnsi"/>
-          <w:color w:val="auto"/>
-          <w:spacing w:val="-10"/>
-          <w:kern w:val="28"/>
-          <w:sz w:val="26"/>
-          <w:szCs w:val="26"/>
-        </w:rPr>
-        <w:t>preprocessing.normalize</w:t>
-      </w:r>
-      <w:proofErr w:type="spellEnd"/>
-      <w:proofErr w:type="gramEnd"/>
-      <w:r>
-        <w:rPr>
-          <w:rFonts w:eastAsiaTheme="majorEastAsia" w:cstheme="minorHAnsi"/>
-          <w:color w:val="auto"/>
-          <w:spacing w:val="-10"/>
-          <w:kern w:val="28"/>
-          <w:sz w:val="26"/>
-          <w:szCs w:val="26"/>
-        </w:rPr>
-        <w:t xml:space="preserve"> di </w:t>
-      </w:r>
-      <w:proofErr w:type="spellStart"/>
-      <w:r>
-        <w:rPr>
-          <w:rFonts w:eastAsiaTheme="majorEastAsia" w:cstheme="minorHAnsi"/>
-          <w:color w:val="auto"/>
-          <w:spacing w:val="-10"/>
-          <w:kern w:val="28"/>
-          <w:sz w:val="26"/>
-          <w:szCs w:val="26"/>
-        </w:rPr>
-        <w:t>sklearn</w:t>
-      </w:r>
-      <w:proofErr w:type="spellEnd"/>
-      <w:r>
-        <w:rPr>
-          <w:rFonts w:eastAsiaTheme="majorEastAsia" w:cstheme="minorHAnsi"/>
-          <w:color w:val="auto"/>
-          <w:spacing w:val="-10"/>
-          <w:kern w:val="28"/>
-          <w:sz w:val="26"/>
-          <w:szCs w:val="26"/>
-        </w:rPr>
-        <w:t>. Questo passo è essenziale per garantire che le differenze di scala tra le variabili non influenzino il calcolo della similarità.</w:t>
+        <w:t>: I dati dell'utente e dei giocatori sono stati normalizzati utilizzando la funzione preprocessing.normalize di sklearn. Questo passo è essenziale per garantire che le differenze di scala tra le variabili non influenzino il calcolo della similarità.</w:t>
       </w:r>
     </w:p>
     <w:p>
@@ -5930,29 +4312,7 @@
           <w:sz w:val="26"/>
           <w:szCs w:val="26"/>
         </w:rPr>
-        <w:t xml:space="preserve"> Gli utenti hanno fornito </w:t>
-      </w:r>
-      <w:proofErr w:type="gramStart"/>
-      <w:r>
-        <w:rPr>
-          <w:rFonts w:eastAsiaTheme="majorEastAsia" w:cstheme="minorHAnsi"/>
-          <w:spacing w:val="-10"/>
-          <w:kern w:val="28"/>
-          <w:sz w:val="26"/>
-          <w:szCs w:val="26"/>
-        </w:rPr>
-        <w:t>feedback</w:t>
-      </w:r>
-      <w:proofErr w:type="gramEnd"/>
-      <w:r>
-        <w:rPr>
-          <w:rFonts w:eastAsiaTheme="majorEastAsia" w:cstheme="minorHAnsi"/>
-          <w:spacing w:val="-10"/>
-          <w:kern w:val="28"/>
-          <w:sz w:val="26"/>
-          <w:szCs w:val="26"/>
-        </w:rPr>
-        <w:t xml:space="preserve"> sulla coerenza dei suggerimenti rispetto alle loro aspettative. Le raccomandazioni risultano pertinenti e ben allineate con le preferenze degli utenti.</w:t>
+        <w:t xml:space="preserve"> Gli utenti hanno fornito feedback sulla coerenza dei suggerimenti rispetto alle loro aspettative. Le raccomandazioni risultano pertinenti e ben allineate con le preferenze degli utenti.</w:t>
       </w:r>
     </w:p>
     <w:p>
@@ -6370,117 +4730,7 @@
           <w:sz w:val="26"/>
           <w:szCs w:val="26"/>
         </w:rPr>
-        <w:t xml:space="preserve">Il progetto </w:t>
-      </w:r>
-      <w:proofErr w:type="spellStart"/>
-      <w:r>
-        <w:rPr>
-          <w:rFonts w:eastAsiaTheme="majorEastAsia" w:cstheme="minorHAnsi"/>
-          <w:spacing w:val="-10"/>
-          <w:kern w:val="28"/>
-          <w:sz w:val="26"/>
-          <w:szCs w:val="26"/>
-        </w:rPr>
-        <w:t>FootballPlayers</w:t>
-      </w:r>
-      <w:proofErr w:type="spellEnd"/>
-      <w:r>
-        <w:rPr>
-          <w:rFonts w:eastAsiaTheme="majorEastAsia" w:cstheme="minorHAnsi"/>
-          <w:spacing w:val="-10"/>
-          <w:kern w:val="28"/>
-          <w:sz w:val="26"/>
-          <w:szCs w:val="26"/>
-        </w:rPr>
-        <w:t xml:space="preserve"> ha dimostrato un'efficace integrazione di tecniche di machine learning e analisi dei dati per la classificazione, il clustering e la raccomandazione dei giocatori. Attraverso l'uso di algoritmi di classificazione come </w:t>
-      </w:r>
-      <w:proofErr w:type="spellStart"/>
-      <w:r>
-        <w:rPr>
-          <w:rFonts w:eastAsiaTheme="majorEastAsia" w:cstheme="minorHAnsi"/>
-          <w:spacing w:val="-10"/>
-          <w:kern w:val="28"/>
-          <w:sz w:val="26"/>
-          <w:szCs w:val="26"/>
-        </w:rPr>
-        <w:t>Gaussian</w:t>
-      </w:r>
-      <w:proofErr w:type="spellEnd"/>
-      <w:r>
-        <w:rPr>
-          <w:rFonts w:eastAsiaTheme="majorEastAsia" w:cstheme="minorHAnsi"/>
-          <w:spacing w:val="-10"/>
-          <w:kern w:val="28"/>
-          <w:sz w:val="26"/>
-          <w:szCs w:val="26"/>
-        </w:rPr>
-        <w:t xml:space="preserve"> </w:t>
-      </w:r>
-      <w:proofErr w:type="spellStart"/>
-      <w:r>
-        <w:rPr>
-          <w:rFonts w:eastAsiaTheme="majorEastAsia" w:cstheme="minorHAnsi"/>
-          <w:spacing w:val="-10"/>
-          <w:kern w:val="28"/>
-          <w:sz w:val="26"/>
-          <w:szCs w:val="26"/>
-        </w:rPr>
-        <w:t>Naive</w:t>
-      </w:r>
-      <w:proofErr w:type="spellEnd"/>
-      <w:r>
-        <w:rPr>
-          <w:rFonts w:eastAsiaTheme="majorEastAsia" w:cstheme="minorHAnsi"/>
-          <w:spacing w:val="-10"/>
-          <w:kern w:val="28"/>
-          <w:sz w:val="26"/>
-          <w:szCs w:val="26"/>
-        </w:rPr>
-        <w:t xml:space="preserve"> </w:t>
-      </w:r>
-      <w:proofErr w:type="spellStart"/>
-      <w:r>
-        <w:rPr>
-          <w:rFonts w:eastAsiaTheme="majorEastAsia" w:cstheme="minorHAnsi"/>
-          <w:spacing w:val="-10"/>
-          <w:kern w:val="28"/>
-          <w:sz w:val="26"/>
-          <w:szCs w:val="26"/>
-        </w:rPr>
-        <w:t>Bayes</w:t>
-      </w:r>
-      <w:proofErr w:type="spellEnd"/>
-      <w:r>
-        <w:rPr>
-          <w:rFonts w:eastAsiaTheme="majorEastAsia" w:cstheme="minorHAnsi"/>
-          <w:spacing w:val="-10"/>
-          <w:kern w:val="28"/>
-          <w:sz w:val="26"/>
-          <w:szCs w:val="26"/>
-        </w:rPr>
-        <w:t xml:space="preserve"> e Random </w:t>
-      </w:r>
-      <w:proofErr w:type="spellStart"/>
-      <w:r>
-        <w:rPr>
-          <w:rFonts w:eastAsiaTheme="majorEastAsia" w:cstheme="minorHAnsi"/>
-          <w:spacing w:val="-10"/>
-          <w:kern w:val="28"/>
-          <w:sz w:val="26"/>
-          <w:szCs w:val="26"/>
-        </w:rPr>
-        <w:t>Forest</w:t>
-      </w:r>
-      <w:proofErr w:type="spellEnd"/>
-      <w:r>
-        <w:rPr>
-          <w:rFonts w:eastAsiaTheme="majorEastAsia" w:cstheme="minorHAnsi"/>
-          <w:spacing w:val="-10"/>
-          <w:kern w:val="28"/>
-          <w:sz w:val="26"/>
-          <w:szCs w:val="26"/>
-        </w:rPr>
-        <w:t>, è stata ottenuta una buona accuratezza nella previsione dei ruoli dei giocatori, sebbene alcune metriche di precisione richiedano ulteriori ottimizzazioni. La segmentazione dei giocatori in cluster omogenei, eseguita con K-Means e supportata da analisi esplorative, ha rivelato pattern interessanti nelle caratteristiche dei giocatori, ma l'uso di DBSCAN potrebbe offrire ulteriori approfondimenti in scenari con densità di dati variabile. Il modulo di raccomandazione ha implementato la distanza del coseno per suggerire giocatori simili, mostrando risultati promettenti nella personalizzazione delle raccomandazioni.</w:t>
+        <w:t>Il progetto FootballPlayers ha dimostrato un'efficace integrazione di tecniche di machine learning e analisi dei dati per la classificazione, il clustering e la raccomandazione dei giocatori. Attraverso l'uso di algoritmi di classificazione come Gaussian Naive Bayes e Random Forest, è stata ottenuta una buona accuratezza nella previsione dei ruoli dei giocatori, sebbene alcune metriche di precisione richiedano ulteriori ottimizzazioni. La segmentazione dei giocatori in cluster omogenei, eseguita con K-Means e supportata da analisi esplorative, ha rivelato pattern interessanti nelle caratteristiche dei giocatori, ma l'uso di DBSCAN potrebbe offrire ulteriori approfondimenti in scenari con densità di dati variabile. Il modulo di raccomandazione ha implementato la distanza del coseno per suggerire giocatori simili, mostrando risultati promettenti nella personalizzazione delle raccomandazioni.</w:t>
       </w:r>
     </w:p>
     <w:p>
@@ -6577,31 +4827,8 @@
           <w:sz w:val="26"/>
           <w:szCs w:val="26"/>
         </w:rPr>
-        <w:t xml:space="preserve">[1] Russell, S., &amp; </w:t>
-      </w:r>
-      <w:proofErr w:type="spellStart"/>
-      <w:r>
-        <w:rPr>
-          <w:rFonts w:eastAsiaTheme="majorEastAsia" w:cstheme="minorHAnsi"/>
-          <w:spacing w:val="-10"/>
-          <w:kern w:val="28"/>
-          <w:sz w:val="26"/>
-          <w:szCs w:val="26"/>
-        </w:rPr>
-        <w:t>Norvig</w:t>
-      </w:r>
-      <w:proofErr w:type="spellEnd"/>
-      <w:r>
-        <w:rPr>
-          <w:rFonts w:eastAsiaTheme="majorEastAsia" w:cstheme="minorHAnsi"/>
-          <w:spacing w:val="-10"/>
-          <w:kern w:val="28"/>
-          <w:sz w:val="26"/>
-          <w:szCs w:val="26"/>
-        </w:rPr>
-        <w:t xml:space="preserve">, P. (2020). </w:t>
-      </w:r>
-      <w:proofErr w:type="spellStart"/>
+        <w:t xml:space="preserve">[1] Russell, S., &amp; Norvig, P. (2020). </w:t>
+      </w:r>
       <w:r>
         <w:rPr>
           <w:rFonts w:eastAsiaTheme="majorEastAsia" w:cstheme="minorHAnsi"/>
@@ -6612,61 +4839,8 @@
           <w:sz w:val="26"/>
           <w:szCs w:val="26"/>
         </w:rPr>
-        <w:t>Artificial</w:t>
-      </w:r>
-      <w:proofErr w:type="spellEnd"/>
-      <w:r>
-        <w:rPr>
-          <w:rFonts w:eastAsiaTheme="majorEastAsia" w:cstheme="minorHAnsi"/>
-          <w:i/>
-          <w:iCs/>
-          <w:spacing w:val="-10"/>
-          <w:kern w:val="28"/>
-          <w:sz w:val="26"/>
-          <w:szCs w:val="26"/>
-        </w:rPr>
-        <w:t xml:space="preserve"> Intelligence: A </w:t>
-      </w:r>
-      <w:proofErr w:type="spellStart"/>
-      <w:r>
-        <w:rPr>
-          <w:rFonts w:eastAsiaTheme="majorEastAsia" w:cstheme="minorHAnsi"/>
-          <w:i/>
-          <w:iCs/>
-          <w:spacing w:val="-10"/>
-          <w:kern w:val="28"/>
-          <w:sz w:val="26"/>
-          <w:szCs w:val="26"/>
-        </w:rPr>
-        <w:t>Modern</w:t>
-      </w:r>
-      <w:proofErr w:type="spellEnd"/>
-      <w:r>
-        <w:rPr>
-          <w:rFonts w:eastAsiaTheme="majorEastAsia" w:cstheme="minorHAnsi"/>
-          <w:i/>
-          <w:iCs/>
-          <w:spacing w:val="-10"/>
-          <w:kern w:val="28"/>
-          <w:sz w:val="26"/>
-          <w:szCs w:val="26"/>
-        </w:rPr>
-        <w:t xml:space="preserve"> </w:t>
-      </w:r>
-      <w:proofErr w:type="spellStart"/>
-      <w:r>
-        <w:rPr>
-          <w:rFonts w:eastAsiaTheme="majorEastAsia" w:cstheme="minorHAnsi"/>
-          <w:i/>
-          <w:iCs/>
-          <w:spacing w:val="-10"/>
-          <w:kern w:val="28"/>
-          <w:sz w:val="26"/>
-          <w:szCs w:val="26"/>
-        </w:rPr>
-        <w:t>Approach</w:t>
-      </w:r>
-      <w:proofErr w:type="spellEnd"/>
+        <w:t>Artificial Intelligence: A Modern Approach</w:t>
+      </w:r>
       <w:r>
         <w:rPr>
           <w:rFonts w:eastAsiaTheme="majorEastAsia" w:cstheme="minorHAnsi"/>
@@ -6748,7 +4922,6 @@
         <w:docPartUnique/>
       </w:docPartObj>
     </w:sdtPr>
-    <w:sdtEndPr/>
     <w:sdtContent>
       <w:p>
         <w:pPr>
@@ -10603,16 +8776,8 @@
 <file path=customXml/itemProps3.xml><?xml version="1.0" encoding="utf-8"?>
 <ds:datastoreItem xmlns:ds="http://schemas.openxmlformats.org/officeDocument/2006/customXml" ds:itemID="{39E8DE57-F896-4A82-85BB-B6DC76DAEB2A}">
   <ds:schemaRefs>
-    <ds:schemaRef ds:uri="http://schemas.openxmlformats.org/package/2006/metadata/core-properties"/>
-    <ds:schemaRef ds:uri="http://purl.org/dc/elements/1.1/"/>
-    <ds:schemaRef ds:uri="http://schemas.microsoft.com/office/2006/documentManagement/types"/>
-    <ds:schemaRef ds:uri="2fad9256-7459-4aaa-aa3c-b935b956e037"/>
+    <ds:schemaRef ds:uri="http://schemas.microsoft.com/office/2006/metadata/properties"/>
     <ds:schemaRef ds:uri="http://schemas.microsoft.com/office/infopath/2007/PartnerControls"/>
-    <ds:schemaRef ds:uri="http://schemas.microsoft.com/office/2006/metadata/properties"/>
-    <ds:schemaRef ds:uri="http://purl.org/dc/terms/"/>
-    <ds:schemaRef ds:uri="c526abeb-928e-4775-9e6f-7d2d0f68617a"/>
-    <ds:schemaRef ds:uri="http://www.w3.org/XML/1998/namespace"/>
-    <ds:schemaRef ds:uri="http://purl.org/dc/dcmitype/"/>
   </ds:schemaRefs>
 </ds:datastoreItem>
 </file>
</xml_diff>